<commit_message>
Java Built in proxy
</commit_message>
<xml_diff>
--- a/ProxyPattern.docx
+++ b/ProxyPattern.docx
@@ -112,7 +112,7 @@
           </mc:Choice>
           <mc:Fallback>
             <w:pict>
-              <v:line w14:anchorId="2E366653" id="Straight Connector 7" o:spid="_x0000_s1026" style="position:absolute;z-index:251665408;visibility:visible;mso-wrap-style:square;mso-width-percent:0;mso-height-percent:0;mso-wrap-distance-left:9pt;mso-wrap-distance-top:0;mso-wrap-distance-right:9pt;mso-wrap-distance-bottom:0;mso-position-horizontal:absolute;mso-position-horizontal-relative:text;mso-position-vertical:absolute;mso-position-vertical-relative:text;mso-width-percent:0;mso-height-percent:0;mso-width-relative:margin;mso-height-relative:margin" from="227.85pt,2.8pt" to="230.05pt,124.9pt" o:gfxdata="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" strokecolor="#4472c4 [3204]" strokeweight=".5pt">
+              <v:line w14:anchorId="1614F0F2" id="Straight Connector 7" o:spid="_x0000_s1026" style="position:absolute;z-index:251665408;visibility:visible;mso-wrap-style:square;mso-width-percent:0;mso-height-percent:0;mso-wrap-distance-left:9pt;mso-wrap-distance-top:0;mso-wrap-distance-right:9pt;mso-wrap-distance-bottom:0;mso-position-horizontal:absolute;mso-position-horizontal-relative:text;mso-position-vertical:absolute;mso-position-vertical-relative:text;mso-width-percent:0;mso-height-percent:0;mso-width-relative:margin;mso-height-relative:margin" from="227.85pt,2.8pt" to="230.05pt,124.9pt" o:gfxdata="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" strokecolor="#4472c4 [3204]" strokeweight=".5pt">
                 <v:stroke joinstyle="miter"/>
               </v:line>
             </w:pict>
@@ -197,7 +197,7 @@
           </mc:Choice>
           <mc:Fallback>
             <w:pict>
-              <v:oval w14:anchorId="45041587" id="Oval 2" o:spid="_x0000_s1026" style="position:absolute;margin-left:291.75pt;margin-top:20.35pt;width:215.05pt;height:68.85pt;z-index:251660288;visibility:visible;mso-wrap-style:square;mso-width-percent:0;mso-height-percent:0;mso-wrap-distance-left:9pt;mso-wrap-distance-top:0;mso-wrap-distance-right:9pt;mso-wrap-distance-bottom:0;mso-position-horizontal:absolute;mso-position-horizontal-relative:text;mso-position-vertical:absolute;mso-position-vertical-relative:text;mso-width-percent:0;mso-height-percent:0;mso-width-relative:margin;mso-height-relative:margin;v-text-anchor:middle" o:gfxdata="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" fillcolor="#4472c4 [3204]" strokecolor="#1f3763 [1604]" strokeweight="1pt">
+              <v:oval w14:anchorId="3CC2438A" id="Oval 2" o:spid="_x0000_s1026" style="position:absolute;margin-left:291.75pt;margin-top:20.35pt;width:215.05pt;height:68.85pt;z-index:251660288;visibility:visible;mso-wrap-style:square;mso-width-percent:0;mso-height-percent:0;mso-wrap-distance-left:9pt;mso-wrap-distance-top:0;mso-wrap-distance-right:9pt;mso-wrap-distance-bottom:0;mso-position-horizontal:absolute;mso-position-horizontal-relative:text;mso-position-vertical:absolute;mso-position-vertical-relative:text;mso-width-percent:0;mso-height-percent:0;mso-width-relative:margin;mso-height-relative:margin;v-text-anchor:middle" o:gfxdata="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" fillcolor="#4472c4 [3204]" strokecolor="#1f3763 [1604]" strokeweight="1pt">
                 <v:stroke joinstyle="miter"/>
               </v:oval>
             </w:pict>
@@ -382,7 +382,7 @@
           </mc:Choice>
           <mc:Fallback>
             <w:pict>
-              <v:shapetype w14:anchorId="7BA1D9F6" id="_x0000_t32" coordsize="21600,21600" o:spt="32" o:oned="t" path="m,l21600,21600e" filled="f">
+              <v:shapetype w14:anchorId="2174C500" id="_x0000_t32" coordsize="21600,21600" o:spt="32" o:oned="t" path="m,l21600,21600e" filled="f">
                 <v:path arrowok="t" fillok="f" o:connecttype="none"/>
                 <o:lock v:ext="edit" shapetype="t"/>
               </v:shapetype>
@@ -678,7 +678,7 @@
           </mc:Choice>
           <mc:Fallback>
             <w:pict>
-              <v:shape w14:anchorId="1039247B" id="Straight Arrow Connector 9" o:spid="_x0000_s1026" type="#_x0000_t32" style="position:absolute;margin-left:135.85pt;margin-top:5.4pt;width:188.45pt;height:2.2pt;flip:y;z-index:251667456;visibility:visible;mso-wrap-style:square;mso-wrap-distance-left:9pt;mso-wrap-distance-top:0;mso-wrap-distance-right:9pt;mso-wrap-distance-bottom:0;mso-position-horizontal:absolute;mso-position-horizontal-relative:text;mso-position-vertical:absolute;mso-position-vertical-relative:text" o:gfxdata="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" strokecolor="black [3200]" strokeweight="1.5pt">
+              <v:shape w14:anchorId="029AC640" id="Straight Arrow Connector 9" o:spid="_x0000_s1026" type="#_x0000_t32" style="position:absolute;margin-left:135.85pt;margin-top:5.4pt;width:188.45pt;height:2.2pt;flip:y;z-index:251667456;visibility:visible;mso-wrap-style:square;mso-wrap-distance-left:9pt;mso-wrap-distance-top:0;mso-wrap-distance-right:9pt;mso-wrap-distance-bottom:0;mso-position-horizontal:absolute;mso-position-horizontal-relative:text;mso-position-vertical:absolute;mso-position-vertical-relative:text" o:gfxdata="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" strokecolor="black [3200]" strokeweight="1.5pt">
                 <v:stroke endarrow="block" joinstyle="miter"/>
               </v:shape>
             </w:pict>
@@ -744,7 +744,7 @@
           </mc:Choice>
           <mc:Fallback>
             <w:pict>
-              <v:shape w14:anchorId="0C68704D" id="Straight Arrow Connector 8" o:spid="_x0000_s1026" type="#_x0000_t32" style="position:absolute;margin-left:44.45pt;margin-top:3.85pt;width:49.45pt;height:0;z-index:251666432;visibility:visible;mso-wrap-style:square;mso-wrap-distance-left:9pt;mso-wrap-distance-top:0;mso-wrap-distance-right:9pt;mso-wrap-distance-bottom:0;mso-position-horizontal:absolute;mso-position-horizontal-relative:text;mso-position-vertical:absolute;mso-position-vertical-relative:text" o:gfxdata="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" strokecolor="black [3200]" strokeweight="1.5pt">
+              <v:shape w14:anchorId="6E674222" id="Straight Arrow Connector 8" o:spid="_x0000_s1026" type="#_x0000_t32" style="position:absolute;margin-left:44.45pt;margin-top:3.85pt;width:49.45pt;height:0;z-index:251666432;visibility:visible;mso-wrap-style:square;mso-wrap-distance-left:9pt;mso-wrap-distance-top:0;mso-wrap-distance-right:9pt;mso-wrap-distance-bottom:0;mso-position-horizontal:absolute;mso-position-horizontal-relative:text;mso-position-vertical:absolute;mso-position-vertical-relative:text" o:gfxdata="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" strokecolor="black [3200]" strokeweight="1.5pt">
                 <v:stroke endarrow="block" joinstyle="miter"/>
               </v:shape>
             </w:pict>
@@ -1054,7 +1054,7 @@
           </mc:Choice>
           <mc:Fallback>
             <w:pict>
-              <v:shape w14:anchorId="52C4CCBD" id="Straight Arrow Connector 21" o:spid="_x0000_s1026" type="#_x0000_t32" style="position:absolute;margin-left:296.45pt;margin-top:13.75pt;width:52.9pt;height:25.35pt;flip:x y;z-index:251680768;visibility:visible;mso-wrap-style:square;mso-wrap-distance-left:9pt;mso-wrap-distance-top:0;mso-wrap-distance-right:9pt;mso-wrap-distance-bottom:0;mso-position-horizontal:absolute;mso-position-horizontal-relative:text;mso-position-vertical:absolute;mso-position-vertical-relative:text" o:gfxdata="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" strokecolor="#4472c4 [3204]" strokeweight=".5pt">
+              <v:shape w14:anchorId="1CCF04B4" id="Straight Arrow Connector 21" o:spid="_x0000_s1026" type="#_x0000_t32" style="position:absolute;margin-left:296.45pt;margin-top:13.75pt;width:52.9pt;height:25.35pt;flip:x y;z-index:251680768;visibility:visible;mso-wrap-style:square;mso-wrap-distance-left:9pt;mso-wrap-distance-top:0;mso-wrap-distance-right:9pt;mso-wrap-distance-bottom:0;mso-position-horizontal:absolute;mso-position-horizontal-relative:text;mso-position-vertical:absolute;mso-position-vertical-relative:text" o:gfxdata="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" strokecolor="#4472c4 [3204]" strokeweight=".5pt">
                 <v:stroke endarrow="block" joinstyle="miter"/>
               </v:shape>
             </w:pict>
@@ -1120,7 +1120,7 @@
           </mc:Choice>
           <mc:Fallback>
             <w:pict>
-              <v:shape w14:anchorId="65372F66" id="Straight Arrow Connector 20" o:spid="_x0000_s1026" type="#_x0000_t32" style="position:absolute;margin-left:116.45pt;margin-top:7.8pt;width:10pt;height:37.9pt;flip:y;z-index:251679744;visibility:visible;mso-wrap-style:square;mso-wrap-distance-left:9pt;mso-wrap-distance-top:0;mso-wrap-distance-right:9pt;mso-wrap-distance-bottom:0;mso-position-horizontal:absolute;mso-position-horizontal-relative:text;mso-position-vertical:absolute;mso-position-vertical-relative:text" o:gfxdata="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" strokecolor="#4472c4 [3204]" strokeweight=".5pt">
+              <v:shape w14:anchorId="5C649455" id="Straight Arrow Connector 20" o:spid="_x0000_s1026" type="#_x0000_t32" style="position:absolute;margin-left:116.45pt;margin-top:7.8pt;width:10pt;height:37.9pt;flip:y;z-index:251679744;visibility:visible;mso-wrap-style:square;mso-wrap-distance-left:9pt;mso-wrap-distance-top:0;mso-wrap-distance-right:9pt;mso-wrap-distance-bottom:0;mso-position-horizontal:absolute;mso-position-horizontal-relative:text;mso-position-vertical:absolute;mso-position-vertical-relative:text" o:gfxdata="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" strokecolor="#4472c4 [3204]" strokeweight=".5pt">
                 <v:stroke endarrow="block" joinstyle="miter"/>
               </v:shape>
             </w:pict>
@@ -1282,7 +1282,7 @@
           </mc:Choice>
           <mc:Fallback>
             <w:pict>
-              <v:oval w14:anchorId="0F5AC4AA" id="Oval 11" o:spid="_x0000_s1026" style="position:absolute;margin-left:291.75pt;margin-top:20.35pt;width:215.05pt;height:68.85pt;z-index:251671552;visibility:visible;mso-wrap-style:square;mso-width-percent:0;mso-height-percent:0;mso-wrap-distance-left:9pt;mso-wrap-distance-top:0;mso-wrap-distance-right:9pt;mso-wrap-distance-bottom:0;mso-position-horizontal:absolute;mso-position-horizontal-relative:text;mso-position-vertical:absolute;mso-position-vertical-relative:text;mso-width-percent:0;mso-height-percent:0;mso-width-relative:margin;mso-height-relative:margin;v-text-anchor:middle" o:gfxdata="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" fillcolor="#4472c4 [3204]" strokecolor="#1f3763 [1604]" strokeweight="1pt">
+              <v:oval w14:anchorId="6A29455F" id="Oval 11" o:spid="_x0000_s1026" style="position:absolute;margin-left:291.75pt;margin-top:20.35pt;width:215.05pt;height:68.85pt;z-index:251671552;visibility:visible;mso-wrap-style:square;mso-width-percent:0;mso-height-percent:0;mso-wrap-distance-left:9pt;mso-wrap-distance-top:0;mso-wrap-distance-right:9pt;mso-wrap-distance-bottom:0;mso-position-horizontal:absolute;mso-position-horizontal-relative:text;mso-position-vertical:absolute;mso-position-vertical-relative:text;mso-width-percent:0;mso-height-percent:0;mso-width-relative:margin;mso-height-relative:margin;v-text-anchor:middle" o:gfxdata="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" fillcolor="#4472c4 [3204]" strokecolor="#1f3763 [1604]" strokeweight="1pt">
                 <v:stroke joinstyle="miter"/>
               </v:oval>
             </w:pict>
@@ -1384,7 +1384,7 @@
           </mc:Choice>
           <mc:Fallback>
             <w:pict>
-              <v:shape w14:anchorId="39CFB5B5" id="Straight Arrow Connector 13" o:spid="_x0000_s1026" type="#_x0000_t32" style="position:absolute;margin-left:389.45pt;margin-top:18.85pt;width:29.75pt;height:1.55pt;flip:y;z-index:251678720;visibility:visible;mso-wrap-style:square;mso-wrap-distance-left:9pt;mso-wrap-distance-top:0;mso-wrap-distance-right:9pt;mso-wrap-distance-bottom:0;mso-position-horizontal:absolute;mso-position-horizontal-relative:text;mso-position-vertical:absolute;mso-position-vertical-relative:text" o:gfxdata="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" strokecolor="black [3200]" strokeweight="1.5pt">
+              <v:shape w14:anchorId="0FE929F1" id="Straight Arrow Connector 13" o:spid="_x0000_s1026" type="#_x0000_t32" style="position:absolute;margin-left:389.45pt;margin-top:18.85pt;width:29.75pt;height:1.55pt;flip:y;z-index:251678720;visibility:visible;mso-wrap-style:square;mso-wrap-distance-left:9pt;mso-wrap-distance-top:0;mso-wrap-distance-right:9pt;mso-wrap-distance-bottom:0;mso-position-horizontal:absolute;mso-position-horizontal-relative:text;mso-position-vertical:absolute;mso-position-vertical-relative:text" o:gfxdata="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" strokecolor="black [3200]" strokeweight="1.5pt">
                 <v:stroke endarrow="block" joinstyle="miter"/>
               </v:shape>
             </w:pict>
@@ -1682,7 +1682,7 @@
           </mc:Choice>
           <mc:Fallback>
             <w:pict>
-              <v:shape w14:anchorId="3915E416" id="Straight Arrow Connector 16" o:spid="_x0000_s1026" type="#_x0000_t32" style="position:absolute;margin-left:135.85pt;margin-top:5.4pt;width:188.45pt;height:2.2pt;flip:y;z-index:251677696;visibility:visible;mso-wrap-style:square;mso-wrap-distance-left:9pt;mso-wrap-distance-top:0;mso-wrap-distance-right:9pt;mso-wrap-distance-bottom:0;mso-position-horizontal:absolute;mso-position-horizontal-relative:text;mso-position-vertical:absolute;mso-position-vertical-relative:text" o:gfxdata="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" strokecolor="black [3200]" strokeweight="1.5pt">
+              <v:shape w14:anchorId="476CF9D9" id="Straight Arrow Connector 16" o:spid="_x0000_s1026" type="#_x0000_t32" style="position:absolute;margin-left:135.85pt;margin-top:5.4pt;width:188.45pt;height:2.2pt;flip:y;z-index:251677696;visibility:visible;mso-wrap-style:square;mso-wrap-distance-left:9pt;mso-wrap-distance-top:0;mso-wrap-distance-right:9pt;mso-wrap-distance-bottom:0;mso-position-horizontal:absolute;mso-position-horizontal-relative:text;mso-position-vertical:absolute;mso-position-vertical-relative:text" o:gfxdata="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" strokecolor="black [3200]" strokeweight="1.5pt">
                 <v:stroke endarrow="block" joinstyle="miter"/>
               </v:shape>
             </w:pict>
@@ -1748,7 +1748,7 @@
           </mc:Choice>
           <mc:Fallback>
             <w:pict>
-              <v:shape w14:anchorId="6BB4823E" id="Straight Arrow Connector 17" o:spid="_x0000_s1026" type="#_x0000_t32" style="position:absolute;margin-left:44.45pt;margin-top:3.85pt;width:49.45pt;height:0;z-index:251676672;visibility:visible;mso-wrap-style:square;mso-wrap-distance-left:9pt;mso-wrap-distance-top:0;mso-wrap-distance-right:9pt;mso-wrap-distance-bottom:0;mso-position-horizontal:absolute;mso-position-horizontal-relative:text;mso-position-vertical:absolute;mso-position-vertical-relative:text" o:gfxdata="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" strokecolor="black [3200]" strokeweight="1.5pt">
+              <v:shape w14:anchorId="33164233" id="Straight Arrow Connector 17" o:spid="_x0000_s1026" type="#_x0000_t32" style="position:absolute;margin-left:44.45pt;margin-top:3.85pt;width:49.45pt;height:0;z-index:251676672;visibility:visible;mso-wrap-style:square;mso-wrap-distance-left:9pt;mso-wrap-distance-top:0;mso-wrap-distance-right:9pt;mso-wrap-distance-bottom:0;mso-position-horizontal:absolute;mso-position-horizontal-relative:text;mso-position-vertical:absolute;mso-position-vertical-relative:text" o:gfxdata="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" strokecolor="black [3200]" strokeweight="1.5pt">
                 <v:stroke endarrow="block" joinstyle="miter"/>
               </v:shape>
             </w:pict>
@@ -2712,15 +2712,21 @@
         <w:ind w:left="360"/>
       </w:pPr>
       <w:r>
-        <w:t xml:space="preserve">Note: Complete Server Side Code and Client side </w:t>
-      </w:r>
-      <w:proofErr w:type="gramStart"/>
-      <w:r>
-        <w:t>code  is</w:t>
-      </w:r>
-      <w:proofErr w:type="gramEnd"/>
-      <w:r>
-        <w:t xml:space="preserve"> in folder</w:t>
+        <w:t xml:space="preserve">Note: Complete </w:t>
+      </w:r>
+      <w:r>
+        <w:t>Server-Side</w:t>
+      </w:r>
+      <w:r>
+        <w:t xml:space="preserve"> Code and </w:t>
+      </w:r>
+      <w:bookmarkStart w:id="0" w:name="_GoBack"/>
+      <w:bookmarkEnd w:id="0"/>
+      <w:r>
+        <w:t>Client-side</w:t>
+      </w:r>
+      <w:r>
+        <w:t xml:space="preserve"> code is in folder</w:t>
       </w:r>
     </w:p>
     <w:p>
@@ -2791,7 +2797,7 @@
           </mc:Choice>
           <mc:Fallback>
             <w:pict>
-              <v:shape w14:anchorId="44E9DE5A" id="Straight Arrow Connector 34" o:spid="_x0000_s1026" type="#_x0000_t32" style="position:absolute;margin-left:138.6pt;margin-top:14.2pt;width:10pt;height:37.9pt;flip:y;z-index:251692032;visibility:visible;mso-wrap-style:square;mso-wrap-distance-left:9pt;mso-wrap-distance-top:0;mso-wrap-distance-right:9pt;mso-wrap-distance-bottom:0;mso-position-horizontal:absolute;mso-position-horizontal-relative:text;mso-position-vertical:absolute;mso-position-vertical-relative:text" o:gfxdata="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" strokecolor="#4472c4 [3204]" strokeweight=".5pt">
+              <v:shape w14:anchorId="018A288E" id="Straight Arrow Connector 34" o:spid="_x0000_s1026" type="#_x0000_t32" style="position:absolute;margin-left:138.6pt;margin-top:14.2pt;width:10pt;height:37.9pt;flip:y;z-index:251692032;visibility:visible;mso-wrap-style:square;mso-wrap-distance-left:9pt;mso-wrap-distance-top:0;mso-wrap-distance-right:9pt;mso-wrap-distance-bottom:0;mso-position-horizontal:absolute;mso-position-horizontal-relative:text;mso-position-vertical:absolute;mso-position-vertical-relative:text" o:gfxdata="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" strokecolor="#4472c4 [3204]" strokeweight=".5pt">
                 <v:stroke endarrow="block" joinstyle="miter"/>
               </v:shape>
             </w:pict>
@@ -2857,7 +2863,7 @@
           </mc:Choice>
           <mc:Fallback>
             <w:pict>
-              <v:shape w14:anchorId="42E4702E" id="Straight Arrow Connector 33" o:spid="_x0000_s1026" type="#_x0000_t32" style="position:absolute;margin-left:296.45pt;margin-top:13.75pt;width:52.9pt;height:25.35pt;flip:x y;z-index:251693056;visibility:visible;mso-wrap-style:square;mso-wrap-distance-left:9pt;mso-wrap-distance-top:0;mso-wrap-distance-right:9pt;mso-wrap-distance-bottom:0;mso-position-horizontal:absolute;mso-position-horizontal-relative:text;mso-position-vertical:absolute;mso-position-vertical-relative:text" o:gfxdata="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" strokecolor="#4472c4 [3204]" strokeweight=".5pt">
+              <v:shape w14:anchorId="032C9FE2" id="Straight Arrow Connector 33" o:spid="_x0000_s1026" type="#_x0000_t32" style="position:absolute;margin-left:296.45pt;margin-top:13.75pt;width:52.9pt;height:25.35pt;flip:x y;z-index:251693056;visibility:visible;mso-wrap-style:square;mso-wrap-distance-left:9pt;mso-wrap-distance-top:0;mso-wrap-distance-right:9pt;mso-wrap-distance-bottom:0;mso-position-horizontal:absolute;mso-position-horizontal-relative:text;mso-position-vertical:absolute;mso-position-vertical-relative:text" o:gfxdata="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" strokecolor="#4472c4 [3204]" strokeweight=".5pt">
                 <v:stroke endarrow="block" joinstyle="miter"/>
               </v:shape>
             </w:pict>
@@ -3019,7 +3025,7 @@
           </mc:Choice>
           <mc:Fallback>
             <w:pict>
-              <v:oval w14:anchorId="506A261A" id="Oval 36" o:spid="_x0000_s1026" style="position:absolute;margin-left:291.75pt;margin-top:20.35pt;width:215.05pt;height:68.85pt;z-index:251683840;visibility:visible;mso-wrap-style:square;mso-width-percent:0;mso-height-percent:0;mso-wrap-distance-left:9pt;mso-wrap-distance-top:0;mso-wrap-distance-right:9pt;mso-wrap-distance-bottom:0;mso-position-horizontal:absolute;mso-position-horizontal-relative:text;mso-position-vertical:absolute;mso-position-vertical-relative:text;mso-width-percent:0;mso-height-percent:0;mso-width-relative:margin;mso-height-relative:margin;v-text-anchor:middle" o:gfxdata="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" fillcolor="#4472c4 [3204]" strokecolor="#1f3763 [1604]" strokeweight="1pt">
+              <v:oval w14:anchorId="25B01685" id="Oval 36" o:spid="_x0000_s1026" style="position:absolute;margin-left:291.75pt;margin-top:20.35pt;width:215.05pt;height:68.85pt;z-index:251683840;visibility:visible;mso-wrap-style:square;mso-width-percent:0;mso-height-percent:0;mso-wrap-distance-left:9pt;mso-wrap-distance-top:0;mso-wrap-distance-right:9pt;mso-wrap-distance-bottom:0;mso-position-horizontal:absolute;mso-position-horizontal-relative:text;mso-position-vertical:absolute;mso-position-vertical-relative:text;mso-width-percent:0;mso-height-percent:0;mso-width-relative:margin;mso-height-relative:margin;v-text-anchor:middle" o:gfxdata="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" fillcolor="#4472c4 [3204]" strokecolor="#1f3763 [1604]" strokeweight="1pt">
                 <v:stroke joinstyle="miter"/>
               </v:oval>
             </w:pict>
@@ -3367,7 +3373,7 @@
           </mc:Choice>
           <mc:Fallback>
             <w:pict>
-              <v:shape w14:anchorId="54CBB54D" id="Straight Arrow Connector 41" o:spid="_x0000_s1026" type="#_x0000_t32" style="position:absolute;margin-left:44.45pt;margin-top:3.85pt;width:49.45pt;height:0;z-index:251688960;visibility:visible;mso-wrap-style:square;mso-wrap-distance-left:9pt;mso-wrap-distance-top:0;mso-wrap-distance-right:9pt;mso-wrap-distance-bottom:0;mso-position-horizontal:absolute;mso-position-horizontal-relative:text;mso-position-vertical:absolute;mso-position-vertical-relative:text" o:gfxdata="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" strokecolor="black [3200]" strokeweight="1.5pt">
+              <v:shape w14:anchorId="14ED8722" id="Straight Arrow Connector 41" o:spid="_x0000_s1026" type="#_x0000_t32" style="position:absolute;margin-left:44.45pt;margin-top:3.85pt;width:49.45pt;height:0;z-index:251688960;visibility:visible;mso-wrap-style:square;mso-wrap-distance-left:9pt;mso-wrap-distance-top:0;mso-wrap-distance-right:9pt;mso-wrap-distance-bottom:0;mso-position-horizontal:absolute;mso-position-horizontal-relative:text;mso-position-vertical:absolute;mso-position-vertical-relative:text" o:gfxdata="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" strokecolor="black [3200]" strokeweight="1.5pt">
                 <v:stroke endarrow="block" joinstyle="miter"/>
               </v:shape>
             </w:pict>
@@ -3679,7 +3685,7 @@
           </mc:Choice>
           <mc:Fallback>
             <w:pict>
-              <v:shape w14:anchorId="55B99E81" id="Straight Arrow Connector 47" o:spid="_x0000_s1026" type="#_x0000_t32" style="position:absolute;margin-left:142.9pt;margin-top:10.95pt;width:193.85pt;height:76.1pt;flip:x y;z-index:251697152;visibility:visible;mso-wrap-style:square;mso-wrap-distance-left:9pt;mso-wrap-distance-top:0;mso-wrap-distance-right:9pt;mso-wrap-distance-bottom:0;mso-position-horizontal:absolute;mso-position-horizontal-relative:text;mso-position-vertical:absolute;mso-position-vertical-relative:text" o:gfxdata="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" strokecolor="black [3200]" strokeweight="1.5pt">
+              <v:shape w14:anchorId="50E4EB46" id="Straight Arrow Connector 47" o:spid="_x0000_s1026" type="#_x0000_t32" style="position:absolute;margin-left:142.9pt;margin-top:10.95pt;width:193.85pt;height:76.1pt;flip:x y;z-index:251697152;visibility:visible;mso-wrap-style:square;mso-wrap-distance-left:9pt;mso-wrap-distance-top:0;mso-wrap-distance-right:9pt;mso-wrap-distance-bottom:0;mso-position-horizontal:absolute;mso-position-horizontal-relative:text;mso-position-vertical:absolute;mso-position-vertical-relative:text" o:gfxdata="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" strokecolor="black [3200]" strokeweight="1.5pt">
                 <v:stroke endarrow="block" joinstyle="miter"/>
               </v:shape>
             </w:pict>
@@ -3753,7 +3759,7 @@
           </mc:Choice>
           <mc:Fallback>
             <w:pict>
-              <v:shape w14:anchorId="771F6CE7" id="Straight Arrow Connector 46" o:spid="_x0000_s1026" type="#_x0000_t32" style="position:absolute;margin-left:53.95pt;margin-top:16.65pt;width:285.75pt;height:73.9pt;z-index:251696128;visibility:visible;mso-wrap-style:square;mso-wrap-distance-left:9pt;mso-wrap-distance-top:0;mso-wrap-distance-right:9pt;mso-wrap-distance-bottom:0;mso-position-horizontal:absolute;mso-position-horizontal-relative:text;mso-position-vertical:absolute;mso-position-vertical-relative:text" o:gfxdata="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" strokecolor="black [3200]" strokeweight="1.5pt">
+              <v:shape w14:anchorId="36669111" id="Straight Arrow Connector 46" o:spid="_x0000_s1026" type="#_x0000_t32" style="position:absolute;margin-left:53.95pt;margin-top:16.65pt;width:285.75pt;height:73.9pt;z-index:251696128;visibility:visible;mso-wrap-style:square;mso-wrap-distance-left:9pt;mso-wrap-distance-top:0;mso-wrap-distance-right:9pt;mso-wrap-distance-bottom:0;mso-position-horizontal:absolute;mso-position-horizontal-relative:text;mso-position-vertical:absolute;mso-position-vertical-relative:text" o:gfxdata="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" strokecolor="black [3200]" strokeweight="1.5pt">
                 <v:stroke endarrow="block" joinstyle="miter"/>
               </v:shape>
             </w:pict>
@@ -4326,7 +4332,7 @@
           </mc:Choice>
           <mc:Fallback>
             <w:pict>
-              <v:shape w14:anchorId="06AD5CCF" id="Straight Arrow Connector 53" o:spid="_x0000_s1026" type="#_x0000_t32" style="position:absolute;margin-left:228.4pt;margin-top:10.5pt;width:34.1pt;height:28.5pt;flip:x y;z-index:251703296;visibility:visible;mso-wrap-style:square;mso-width-percent:0;mso-height-percent:0;mso-wrap-distance-left:9pt;mso-wrap-distance-top:0;mso-wrap-distance-right:9pt;mso-wrap-distance-bottom:0;mso-position-horizontal:absolute;mso-position-horizontal-relative:text;mso-position-vertical:absolute;mso-position-vertical-relative:text;mso-width-percent:0;mso-height-percent:0;mso-width-relative:margin;mso-height-relative:margin" o:gfxdata="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" strokecolor="#5b9bd5 [3208]">
+              <v:shape w14:anchorId="1D9AB097" id="Straight Arrow Connector 53" o:spid="_x0000_s1026" type="#_x0000_t32" style="position:absolute;margin-left:228.4pt;margin-top:10.5pt;width:34.1pt;height:28.5pt;flip:x y;z-index:251703296;visibility:visible;mso-wrap-style:square;mso-width-percent:0;mso-height-percent:0;mso-wrap-distance-left:9pt;mso-wrap-distance-top:0;mso-wrap-distance-right:9pt;mso-wrap-distance-bottom:0;mso-position-horizontal:absolute;mso-position-horizontal-relative:text;mso-position-vertical:absolute;mso-position-vertical-relative:text;mso-width-percent:0;mso-height-percent:0;mso-width-relative:margin;mso-height-relative:margin" o:gfxdata="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" strokecolor="#5b9bd5 [3208]">
                 <v:stroke endarrow="open"/>
               </v:shape>
             </w:pict>
@@ -4404,7 +4410,7 @@
           </mc:Choice>
           <mc:Fallback>
             <w:pict>
-              <v:shape w14:anchorId="3E4D7A30" id="Straight Arrow Connector 52" o:spid="_x0000_s1026" type="#_x0000_t32" style="position:absolute;margin-left:117.4pt;margin-top:10.1pt;width:38.2pt;height:26.25pt;flip:y;z-index:251702272;visibility:visible;mso-wrap-style:square;mso-width-percent:0;mso-height-percent:0;mso-wrap-distance-left:9pt;mso-wrap-distance-top:0;mso-wrap-distance-right:9pt;mso-wrap-distance-bottom:0;mso-position-horizontal:absolute;mso-position-horizontal-relative:text;mso-position-vertical:absolute;mso-position-vertical-relative:text;mso-width-percent:0;mso-height-percent:0;mso-width-relative:margin;mso-height-relative:margin" o:gfxdata="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" strokecolor="#5b9bd5 [3208]">
+              <v:shape w14:anchorId="1021C5F3" id="Straight Arrow Connector 52" o:spid="_x0000_s1026" type="#_x0000_t32" style="position:absolute;margin-left:117.4pt;margin-top:10.1pt;width:38.2pt;height:26.25pt;flip:y;z-index:251702272;visibility:visible;mso-wrap-style:square;mso-width-percent:0;mso-height-percent:0;mso-wrap-distance-left:9pt;mso-wrap-distance-top:0;mso-wrap-distance-right:9pt;mso-wrap-distance-bottom:0;mso-position-horizontal:absolute;mso-position-horizontal-relative:text;mso-position-vertical:absolute;mso-position-vertical-relative:text;mso-width-percent:0;mso-height-percent:0;mso-width-relative:margin;mso-height-relative:margin" o:gfxdata="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" strokecolor="#5b9bd5 [3208]">
                 <v:stroke endarrow="open"/>
               </v:shape>
             </w:pict>
@@ -4727,7 +4733,7 @@
           </mc:Choice>
           <mc:Fallback>
             <w:pict>
-              <v:shape w14:anchorId="4B8131FB" id="Straight Arrow Connector 51" o:spid="_x0000_s1026" type="#_x0000_t32" style="position:absolute;margin-left:153pt;margin-top:19.05pt;width:71.25pt;height:3.6pt;flip:x;z-index:251701248;visibility:visible;mso-wrap-style:square;mso-width-percent:0;mso-height-percent:0;mso-wrap-distance-left:9pt;mso-wrap-distance-top:0;mso-wrap-distance-right:9pt;mso-wrap-distance-bottom:0;mso-position-horizontal:absolute;mso-position-horizontal-relative:text;mso-position-vertical:absolute;mso-position-vertical-relative:text;mso-width-percent:0;mso-height-percent:0;mso-width-relative:margin;mso-height-relative:margin" o:gfxdata="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" strokecolor="#4472c4 [3204]" strokeweight=".5pt">
+              <v:shape w14:anchorId="57AEB026" id="Straight Arrow Connector 51" o:spid="_x0000_s1026" type="#_x0000_t32" style="position:absolute;margin-left:153pt;margin-top:19.05pt;width:71.25pt;height:3.6pt;flip:x;z-index:251701248;visibility:visible;mso-wrap-style:square;mso-width-percent:0;mso-height-percent:0;mso-wrap-distance-left:9pt;mso-wrap-distance-top:0;mso-wrap-distance-right:9pt;mso-wrap-distance-bottom:0;mso-position-horizontal:absolute;mso-position-horizontal-relative:text;mso-position-vertical:absolute;mso-position-vertical-relative:text;mso-width-percent:0;mso-height-percent:0;mso-width-relative:margin;mso-height-relative:margin" o:gfxdata="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" strokecolor="#4472c4 [3204]" strokeweight=".5pt">
                 <v:stroke endarrow="block" joinstyle="miter"/>
               </v:shape>
             </w:pict>
@@ -4835,7 +4841,7 @@
           </mc:Choice>
           <mc:Fallback>
             <w:pict>
-              <v:line w14:anchorId="35061D70" id="Straight Connector 59" o:spid="_x0000_s1026" style="position:absolute;z-index:251709440;visibility:visible;mso-wrap-style:square;mso-width-percent:0;mso-height-percent:0;mso-wrap-distance-left:9pt;mso-wrap-distance-top:0;mso-wrap-distance-right:9pt;mso-wrap-distance-bottom:0;mso-position-horizontal:absolute;mso-position-horizontal-relative:text;mso-position-vertical:absolute;mso-position-vertical-relative:text;mso-width-percent:0;mso-height-percent:0;mso-width-relative:margin;mso-height-relative:margin" from="296.25pt,49.5pt" to="297pt,115.1pt" o:gfxdata="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" strokecolor="black [3200]" strokeweight="1.5pt">
+              <v:line w14:anchorId="302E6EB2" id="Straight Connector 59" o:spid="_x0000_s1026" style="position:absolute;z-index:251709440;visibility:visible;mso-wrap-style:square;mso-width-percent:0;mso-height-percent:0;mso-wrap-distance-left:9pt;mso-wrap-distance-top:0;mso-wrap-distance-right:9pt;mso-wrap-distance-bottom:0;mso-position-horizontal:absolute;mso-position-horizontal-relative:text;mso-position-vertical:absolute;mso-position-vertical-relative:text;mso-width-percent:0;mso-height-percent:0;mso-width-relative:margin;mso-height-relative:margin" from="296.25pt,49.5pt" to="297pt,115.1pt" o:gfxdata="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" strokecolor="black [3200]" strokeweight="1.5pt">
                 <v:stroke joinstyle="miter"/>
               </v:line>
             </w:pict>
@@ -4911,7 +4917,7 @@
           </mc:Choice>
           <mc:Fallback>
             <w:pict>
-              <v:oval w14:anchorId="7CC9DC40" id="Oval 57" o:spid="_x0000_s1026" style="position:absolute;margin-left:329.65pt;margin-top:48.8pt;width:116.2pt;height:63pt;z-index:251707392;visibility:visible;mso-wrap-style:square;mso-width-percent:0;mso-height-percent:0;mso-wrap-distance-left:9pt;mso-wrap-distance-top:0;mso-wrap-distance-right:9pt;mso-wrap-distance-bottom:0;mso-position-horizontal:absolute;mso-position-horizontal-relative:margin;mso-position-vertical:absolute;mso-position-vertical-relative:text;mso-width-percent:0;mso-height-percent:0;mso-width-relative:margin;mso-height-relative:margin;v-text-anchor:middle" o:gfxdata="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" fillcolor="#4472c4 [3204]" strokecolor="#1f3763 [1604]" strokeweight="1pt">
+              <v:oval w14:anchorId="7EB6E3AF" id="Oval 57" o:spid="_x0000_s1026" style="position:absolute;margin-left:329.65pt;margin-top:48.8pt;width:116.2pt;height:63pt;z-index:251707392;visibility:visible;mso-wrap-style:square;mso-width-percent:0;mso-height-percent:0;mso-wrap-distance-left:9pt;mso-wrap-distance-top:0;mso-wrap-distance-right:9pt;mso-wrap-distance-bottom:0;mso-position-horizontal:absolute;mso-position-horizontal-relative:margin;mso-position-vertical:absolute;mso-position-vertical-relative:text;mso-width-percent:0;mso-height-percent:0;mso-width-relative:margin;mso-height-relative:margin;v-text-anchor:middle" o:gfxdata="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" fillcolor="#4472c4 [3204]" strokecolor="#1f3763 [1604]" strokeweight="1pt">
                 <v:stroke joinstyle="miter"/>
                 <w10:wrap anchorx="margin"/>
               </v:oval>
@@ -4997,7 +5003,7 @@
           </mc:Choice>
           <mc:Fallback>
             <w:pict>
-              <v:shape w14:anchorId="04B31CE5" id="Straight Arrow Connector 60" o:spid="_x0000_s1026" type="#_x0000_t32" style="position:absolute;margin-left:78.4pt;margin-top:22.4pt;width:53.6pt;height:3.6pt;flip:y;z-index:251710464;visibility:visible;mso-wrap-style:square;mso-width-percent:0;mso-height-percent:0;mso-wrap-distance-left:9pt;mso-wrap-distance-top:0;mso-wrap-distance-right:9pt;mso-wrap-distance-bottom:0;mso-position-horizontal:absolute;mso-position-horizontal-relative:text;mso-position-vertical:absolute;mso-position-vertical-relative:text;mso-width-percent:0;mso-height-percent:0;mso-width-relative:margin;mso-height-relative:margin" o:gfxdata="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" strokecolor="black [3200]" strokeweight=".5pt">
+              <v:shape w14:anchorId="1537322F" id="Straight Arrow Connector 60" o:spid="_x0000_s1026" type="#_x0000_t32" style="position:absolute;margin-left:78.4pt;margin-top:22.4pt;width:53.6pt;height:3.6pt;flip:y;z-index:251710464;visibility:visible;mso-wrap-style:square;mso-width-percent:0;mso-height-percent:0;mso-wrap-distance-left:9pt;mso-wrap-distance-top:0;mso-wrap-distance-right:9pt;mso-wrap-distance-bottom:0;mso-position-horizontal:absolute;mso-position-horizontal-relative:text;mso-position-vertical:absolute;mso-position-vertical-relative:text;mso-width-percent:0;mso-height-percent:0;mso-width-relative:margin;mso-height-relative:margin" o:gfxdata="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" strokecolor="black [3200]" strokeweight=".5pt">
                 <v:stroke endarrow="block" joinstyle="miter"/>
               </v:shape>
             </w:pict>
@@ -5475,7 +5481,7 @@
           </mc:Choice>
           <mc:Fallback>
             <w:pict>
-              <v:shape w14:anchorId="55062DA4" id="Straight Arrow Connector 61" o:spid="_x0000_s1026" type="#_x0000_t32" style="position:absolute;margin-left:205.1pt;margin-top:14.5pt;width:135.35pt;height:0;z-index:251711488;visibility:visible;mso-wrap-style:square;mso-wrap-distance-left:9pt;mso-wrap-distance-top:0;mso-wrap-distance-right:9pt;mso-wrap-distance-bottom:0;mso-position-horizontal:absolute;mso-position-horizontal-relative:text;mso-position-vertical:absolute;mso-position-vertical-relative:text" o:gfxdata="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" strokecolor="#5b9bd5 [3208]">
+              <v:shape w14:anchorId="7A3C9D15" id="Straight Arrow Connector 61" o:spid="_x0000_s1026" type="#_x0000_t32" style="position:absolute;margin-left:205.1pt;margin-top:14.5pt;width:135.35pt;height:0;z-index:251711488;visibility:visible;mso-wrap-style:square;mso-wrap-distance-left:9pt;mso-wrap-distance-top:0;mso-wrap-distance-right:9pt;mso-wrap-distance-bottom:0;mso-position-horizontal:absolute;mso-position-horizontal-relative:text;mso-position-vertical:absolute;mso-position-vertical-relative:text" o:gfxdata="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" strokecolor="#5b9bd5 [3208]">
                 <v:stroke endarrow="open"/>
               </v:shape>
             </w:pict>
@@ -6073,7 +6079,7 @@
           </mc:Choice>
           <mc:Fallback>
             <w:pict>
-              <v:shape w14:anchorId="096A5ADD" id="Straight Arrow Connector 70" o:spid="_x0000_s1026" type="#_x0000_t32" style="position:absolute;margin-left:97.85pt;margin-top:26.2pt;width:63pt;height:3.6pt;flip:y;z-index:251718656;visibility:visible;mso-wrap-style:square;mso-width-percent:0;mso-height-percent:0;mso-wrap-distance-left:9pt;mso-wrap-distance-top:0;mso-wrap-distance-right:9pt;mso-wrap-distance-bottom:0;mso-position-horizontal:absolute;mso-position-horizontal-relative:text;mso-position-vertical:absolute;mso-position-vertical-relative:text;mso-width-percent:0;mso-height-percent:0;mso-width-relative:margin;mso-height-relative:margin" o:gfxdata="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" strokecolor="windowText" strokeweight=".5pt">
+              <v:shape w14:anchorId="300435CB" id="Straight Arrow Connector 70" o:spid="_x0000_s1026" type="#_x0000_t32" style="position:absolute;margin-left:97.85pt;margin-top:26.2pt;width:63pt;height:3.6pt;flip:y;z-index:251718656;visibility:visible;mso-wrap-style:square;mso-width-percent:0;mso-height-percent:0;mso-wrap-distance-left:9pt;mso-wrap-distance-top:0;mso-wrap-distance-right:9pt;mso-wrap-distance-bottom:0;mso-position-horizontal:absolute;mso-position-horizontal-relative:text;mso-position-vertical:absolute;mso-position-vertical-relative:text;mso-width-percent:0;mso-height-percent:0;mso-width-relative:margin;mso-height-relative:margin" o:gfxdata="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" strokecolor="windowText" strokeweight=".5pt">
                 <v:stroke endarrow="block" joinstyle="miter"/>
               </v:shape>
             </w:pict>
@@ -6188,8 +6194,16 @@
     <w:p/>
     <w:p/>
     <w:p>
-      <w:r>
-        <w:rPr>
+      <w:pPr>
+        <w:rPr>
+          <w:b/>
+          <w:i/>
+        </w:rPr>
+      </w:pPr>
+      <w:r>
+        <w:rPr>
+          <w:b/>
+          <w:i/>
           <w:noProof/>
         </w:rPr>
         <w:lastRenderedPageBreak/>
@@ -6392,6 +6406,10 @@
         </mc:AlternateContent>
       </w:r>
       <w:r>
+        <w:rPr>
+          <w:b/>
+          <w:i/>
+        </w:rPr>
         <w:t>Designing the CD cover Virtual Proxy</w:t>
       </w:r>
     </w:p>
@@ -6467,7 +6485,7 @@
           </mc:Choice>
           <mc:Fallback>
             <w:pict>
-              <v:shape w14:anchorId="257C43A5" id="Straight Arrow Connector 78" o:spid="_x0000_s1026" type="#_x0000_t32" style="position:absolute;margin-left:256.9pt;margin-top:113.65pt;width:22.85pt;height:19.85pt;flip:x y;z-index:251724800;visibility:visible;mso-wrap-style:square;mso-width-percent:0;mso-height-percent:0;mso-wrap-distance-left:9pt;mso-wrap-distance-top:0;mso-wrap-distance-right:9pt;mso-wrap-distance-bottom:0;mso-position-horizontal:absolute;mso-position-horizontal-relative:text;mso-position-vertical:absolute;mso-position-vertical-relative:text;mso-width-percent:0;mso-height-percent:0;mso-width-relative:margin;mso-height-relative:margin" o:gfxdata="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" strokecolor="#5b9bd5 [3208]">
+              <v:shape w14:anchorId="5915EC8A" id="Straight Arrow Connector 78" o:spid="_x0000_s1026" type="#_x0000_t32" style="position:absolute;margin-left:256.9pt;margin-top:113.65pt;width:22.85pt;height:19.85pt;flip:x y;z-index:251724800;visibility:visible;mso-wrap-style:square;mso-width-percent:0;mso-height-percent:0;mso-wrap-distance-left:9pt;mso-wrap-distance-top:0;mso-wrap-distance-right:9pt;mso-wrap-distance-bottom:0;mso-position-horizontal:absolute;mso-position-horizontal-relative:text;mso-position-vertical:absolute;mso-position-vertical-relative:text;mso-width-percent:0;mso-height-percent:0;mso-width-relative:margin;mso-height-relative:margin" o:gfxdata="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" strokecolor="#5b9bd5 [3208]">
                 <v:stroke endarrow="open"/>
               </v:shape>
             </w:pict>
@@ -6925,7 +6943,7 @@
           </mc:Choice>
           <mc:Fallback>
             <w:pict>
-              <v:shape w14:anchorId="500C8C5E" id="Straight Arrow Connector 77" o:spid="_x0000_s1026" type="#_x0000_t32" style="position:absolute;margin-left:134.65pt;margin-top:111pt;width:24.7pt;height:21pt;flip:y;z-index:251723776;visibility:visible;mso-wrap-style:square;mso-width-percent:0;mso-height-percent:0;mso-wrap-distance-left:9pt;mso-wrap-distance-top:0;mso-wrap-distance-right:9pt;mso-wrap-distance-bottom:0;mso-position-horizontal:absolute;mso-position-horizontal-relative:text;mso-position-vertical:absolute;mso-position-vertical-relative:text;mso-width-percent:0;mso-height-percent:0;mso-width-relative:margin;mso-height-relative:margin" o:gfxdata="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" strokecolor="#5b9bd5 [3208]">
+              <v:shape w14:anchorId="094B1025" id="Straight Arrow Connector 77" o:spid="_x0000_s1026" type="#_x0000_t32" style="position:absolute;margin-left:134.65pt;margin-top:111pt;width:24.7pt;height:21pt;flip:y;z-index:251723776;visibility:visible;mso-wrap-style:square;mso-width-percent:0;mso-height-percent:0;mso-wrap-distance-left:9pt;mso-wrap-distance-top:0;mso-wrap-distance-right:9pt;mso-wrap-distance-bottom:0;mso-position-horizontal:absolute;mso-position-horizontal-relative:text;mso-position-vertical:absolute;mso-position-vertical-relative:text;mso-width-percent:0;mso-height-percent:0;mso-width-relative:margin;mso-height-relative:margin" o:gfxdata="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" strokecolor="#5b9bd5 [3208]">
                 <v:stroke endarrow="open"/>
               </v:shape>
             </w:pict>
@@ -6991,7 +7009,7 @@
           </mc:Choice>
           <mc:Fallback>
             <w:pict>
-              <v:shape w14:anchorId="2192657C" id="Straight Arrow Connector 76" o:spid="_x0000_s1026" type="#_x0000_t32" style="position:absolute;margin-left:172.5pt;margin-top:178.5pt;width:62.25pt;height:0;flip:x;z-index:251722752;visibility:visible;mso-wrap-style:square;mso-wrap-distance-left:9pt;mso-wrap-distance-top:0;mso-wrap-distance-right:9pt;mso-wrap-distance-bottom:0;mso-position-horizontal:absolute;mso-position-horizontal-relative:text;mso-position-vertical:absolute;mso-position-vertical-relative:text" o:gfxdata="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" strokecolor="#4472c4 [3204]" strokeweight=".5pt">
+              <v:shape w14:anchorId="3A50F4B9" id="Straight Arrow Connector 76" o:spid="_x0000_s1026" type="#_x0000_t32" style="position:absolute;margin-left:172.5pt;margin-top:178.5pt;width:62.25pt;height:0;flip:x;z-index:251722752;visibility:visible;mso-wrap-style:square;mso-wrap-distance-left:9pt;mso-wrap-distance-top:0;mso-wrap-distance-right:9pt;mso-wrap-distance-bottom:0;mso-position-horizontal:absolute;mso-position-horizontal-relative:text;mso-position-vertical:absolute;mso-position-vertical-relative:text" o:gfxdata="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" strokecolor="#4472c4 [3204]" strokeweight=".5pt">
                 <v:stroke endarrow="block" joinstyle="miter"/>
               </v:shape>
             </w:pict>
@@ -7208,8 +7226,1658 @@
       <w:r>
         <w:t>If the user requests a new image, we’ll create a new proxy and start the process over.</w:t>
       </w:r>
-      <w:bookmarkStart w:id="0" w:name="_GoBack"/>
-      <w:bookmarkEnd w:id="0"/>
+    </w:p>
+    <w:p>
+      <w:pPr>
+        <w:tabs>
+          <w:tab w:val="left" w:pos="1808"/>
+        </w:tabs>
+        <w:rPr>
+          <w:b/>
+          <w:i/>
+        </w:rPr>
+      </w:pPr>
+      <w:r>
+        <w:rPr>
+          <w:b/>
+          <w:i/>
+        </w:rPr>
+        <w:t>Using the Java API’s Proxy to create a protection proxy</w:t>
+      </w:r>
+    </w:p>
+    <w:p>
+      <w:pPr>
+        <w:tabs>
+          <w:tab w:val="left" w:pos="1808"/>
+        </w:tabs>
+      </w:pPr>
+      <w:r>
+        <w:rPr>
+          <w:noProof/>
+        </w:rPr>
+        <mc:AlternateContent>
+          <mc:Choice Requires="wps">
+            <w:drawing>
+              <wp:anchor distT="0" distB="0" distL="114300" distR="114300" simplePos="0" relativeHeight="251732992" behindDoc="0" locked="0" layoutInCell="1" allowOverlap="1">
+                <wp:simplePos x="0" y="0"/>
+                <wp:positionH relativeFrom="column">
+                  <wp:posOffset>1146810</wp:posOffset>
+                </wp:positionH>
+                <wp:positionV relativeFrom="paragraph">
+                  <wp:posOffset>1667510</wp:posOffset>
+                </wp:positionV>
+                <wp:extent cx="2928620" cy="76200"/>
+                <wp:effectExtent l="19050" t="76200" r="24130" b="19050"/>
+                <wp:wrapNone/>
+                <wp:docPr id="86" name="Straight Arrow Connector 86"/>
+                <wp:cNvGraphicFramePr/>
+                <a:graphic xmlns:a="http://schemas.openxmlformats.org/drawingml/2006/main">
+                  <a:graphicData uri="http://schemas.microsoft.com/office/word/2010/wordprocessingShape">
+                    <wps:wsp>
+                      <wps:cNvCnPr/>
+                      <wps:spPr>
+                        <a:xfrm flipH="1" flipV="1">
+                          <a:off x="0" y="0"/>
+                          <a:ext cx="2928620" cy="76200"/>
+                        </a:xfrm>
+                        <a:prstGeom prst="straightConnector1">
+                          <a:avLst/>
+                        </a:prstGeom>
+                        <a:ln>
+                          <a:tailEnd type="triangle"/>
+                        </a:ln>
+                      </wps:spPr>
+                      <wps:style>
+                        <a:lnRef idx="1">
+                          <a:schemeClr val="dk1"/>
+                        </a:lnRef>
+                        <a:fillRef idx="0">
+                          <a:schemeClr val="dk1"/>
+                        </a:fillRef>
+                        <a:effectRef idx="0">
+                          <a:schemeClr val="dk1"/>
+                        </a:effectRef>
+                        <a:fontRef idx="minor">
+                          <a:schemeClr val="tx1"/>
+                        </a:fontRef>
+                      </wps:style>
+                      <wps:bodyPr/>
+                    </wps:wsp>
+                  </a:graphicData>
+                </a:graphic>
+                <wp14:sizeRelH relativeFrom="margin">
+                  <wp14:pctWidth>0</wp14:pctWidth>
+                </wp14:sizeRelH>
+                <wp14:sizeRelV relativeFrom="margin">
+                  <wp14:pctHeight>0</wp14:pctHeight>
+                </wp14:sizeRelV>
+              </wp:anchor>
+            </w:drawing>
+          </mc:Choice>
+          <mc:Fallback>
+            <w:pict>
+              <v:shape w14:anchorId="76A7117A" id="Straight Arrow Connector 86" o:spid="_x0000_s1026" type="#_x0000_t32" style="position:absolute;margin-left:90.3pt;margin-top:131.3pt;width:230.6pt;height:6pt;flip:x y;z-index:251732992;visibility:visible;mso-wrap-style:square;mso-width-percent:0;mso-height-percent:0;mso-wrap-distance-left:9pt;mso-wrap-distance-top:0;mso-wrap-distance-right:9pt;mso-wrap-distance-bottom:0;mso-position-horizontal:absolute;mso-position-horizontal-relative:text;mso-position-vertical:absolute;mso-position-vertical-relative:text;mso-width-percent:0;mso-height-percent:0;mso-width-relative:margin;mso-height-relative:margin" o:gfxdata="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" strokecolor="black [3200]" strokeweight=".5pt">
+                <v:stroke endarrow="block" joinstyle="miter"/>
+              </v:shape>
+            </w:pict>
+          </mc:Fallback>
+        </mc:AlternateContent>
+      </w:r>
+      <w:r>
+        <w:rPr>
+          <w:noProof/>
+        </w:rPr>
+        <mc:AlternateContent>
+          <mc:Choice Requires="wps">
+            <w:drawing>
+              <wp:anchor distT="0" distB="0" distL="114300" distR="114300" simplePos="0" relativeHeight="251729920" behindDoc="0" locked="0" layoutInCell="1" allowOverlap="1">
+                <wp:simplePos x="0" y="0"/>
+                <wp:positionH relativeFrom="column">
+                  <wp:posOffset>2295525</wp:posOffset>
+                </wp:positionH>
+                <wp:positionV relativeFrom="paragraph">
+                  <wp:posOffset>1424940</wp:posOffset>
+                </wp:positionV>
+                <wp:extent cx="1128395" cy="557213"/>
+                <wp:effectExtent l="0" t="0" r="14605" b="14605"/>
+                <wp:wrapNone/>
+                <wp:docPr id="83" name="Rectangle 83"/>
+                <wp:cNvGraphicFramePr/>
+                <a:graphic xmlns:a="http://schemas.openxmlformats.org/drawingml/2006/main">
+                  <a:graphicData uri="http://schemas.microsoft.com/office/word/2010/wordprocessingShape">
+                    <wps:wsp>
+                      <wps:cNvSpPr/>
+                      <wps:spPr>
+                        <a:xfrm>
+                          <a:off x="0" y="0"/>
+                          <a:ext cx="1128395" cy="557213"/>
+                        </a:xfrm>
+                        <a:prstGeom prst="rect">
+                          <a:avLst/>
+                        </a:prstGeom>
+                        <a:solidFill>
+                          <a:schemeClr val="bg1"/>
+                        </a:solidFill>
+                      </wps:spPr>
+                      <wps:style>
+                        <a:lnRef idx="2">
+                          <a:schemeClr val="accent1">
+                            <a:shade val="50000"/>
+                          </a:schemeClr>
+                        </a:lnRef>
+                        <a:fillRef idx="1">
+                          <a:schemeClr val="accent1"/>
+                        </a:fillRef>
+                        <a:effectRef idx="0">
+                          <a:schemeClr val="accent1"/>
+                        </a:effectRef>
+                        <a:fontRef idx="minor">
+                          <a:schemeClr val="lt1"/>
+                        </a:fontRef>
+                      </wps:style>
+                      <wps:txbx>
+                        <w:txbxContent>
+                          <w:p>
+                            <w:pPr>
+                              <w:jc w:val="center"/>
+                              <w:rPr>
+                                <w:color w:val="000000" w:themeColor="text1"/>
+                              </w:rPr>
+                            </w:pPr>
+                            <w:r>
+                              <w:rPr>
+                                <w:color w:val="000000" w:themeColor="text1"/>
+                              </w:rPr>
+                              <w:t>Proxy</w:t>
+                            </w:r>
+                          </w:p>
+                          <w:p>
+                            <w:pPr>
+                              <w:rPr>
+                                <w:color w:val="000000" w:themeColor="text1"/>
+                              </w:rPr>
+                            </w:pPr>
+                            <w:proofErr w:type="gramStart"/>
+                            <w:r>
+                              <w:rPr>
+                                <w:color w:val="000000" w:themeColor="text1"/>
+                              </w:rPr>
+                              <w:t>request(</w:t>
+                            </w:r>
+                            <w:proofErr w:type="gramEnd"/>
+                            <w:r>
+                              <w:rPr>
+                                <w:color w:val="000000" w:themeColor="text1"/>
+                              </w:rPr>
+                              <w:t>)</w:t>
+                            </w:r>
+                          </w:p>
+                        </w:txbxContent>
+                      </wps:txbx>
+                      <wps:bodyPr rot="0" spcFirstLastPara="0" vertOverflow="overflow" horzOverflow="overflow" vert="horz" wrap="square" lIns="91440" tIns="45720" rIns="91440" bIns="45720" numCol="1" spcCol="0" rtlCol="0" fromWordArt="0" anchor="ctr" anchorCtr="0" forceAA="0" compatLnSpc="1">
+                        <a:prstTxWarp prst="textNoShape">
+                          <a:avLst/>
+                        </a:prstTxWarp>
+                        <a:noAutofit/>
+                      </wps:bodyPr>
+                    </wps:wsp>
+                  </a:graphicData>
+                </a:graphic>
+                <wp14:sizeRelV relativeFrom="margin">
+                  <wp14:pctHeight>0</wp14:pctHeight>
+                </wp14:sizeRelV>
+              </wp:anchor>
+            </w:drawing>
+          </mc:Choice>
+          <mc:Fallback>
+            <w:pict>
+              <v:rect id="Rectangle 83" o:spid="_x0000_s1057" style="position:absolute;margin-left:180.75pt;margin-top:112.2pt;width:88.85pt;height:43.9pt;z-index:251729920;visibility:visible;mso-wrap-style:square;mso-height-percent:0;mso-wrap-distance-left:9pt;mso-wrap-distance-top:0;mso-wrap-distance-right:9pt;mso-wrap-distance-bottom:0;mso-position-horizontal:absolute;mso-position-horizontal-relative:text;mso-position-vertical:absolute;mso-position-vertical-relative:text;mso-height-percent:0;mso-height-relative:margin;v-text-anchor:middle" o:gfxdata="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" fillcolor="white [3212]" strokecolor="#1f3763 [1604]" strokeweight="1pt">
+                <v:textbox>
+                  <w:txbxContent>
+                    <w:p>
+                      <w:pPr>
+                        <w:jc w:val="center"/>
+                        <w:rPr>
+                          <w:color w:val="000000" w:themeColor="text1"/>
+                        </w:rPr>
+                      </w:pPr>
+                      <w:r>
+                        <w:rPr>
+                          <w:color w:val="000000" w:themeColor="text1"/>
+                        </w:rPr>
+                        <w:t>Proxy</w:t>
+                      </w:r>
+                    </w:p>
+                    <w:p>
+                      <w:pPr>
+                        <w:rPr>
+                          <w:color w:val="000000" w:themeColor="text1"/>
+                        </w:rPr>
+                      </w:pPr>
+                      <w:proofErr w:type="gramStart"/>
+                      <w:r>
+                        <w:rPr>
+                          <w:color w:val="000000" w:themeColor="text1"/>
+                        </w:rPr>
+                        <w:t>request(</w:t>
+                      </w:r>
+                      <w:proofErr w:type="gramEnd"/>
+                      <w:r>
+                        <w:rPr>
+                          <w:color w:val="000000" w:themeColor="text1"/>
+                        </w:rPr>
+                        <w:t>)</w:t>
+                      </w:r>
+                    </w:p>
+                  </w:txbxContent>
+                </v:textbox>
+              </v:rect>
+            </w:pict>
+          </mc:Fallback>
+        </mc:AlternateContent>
+      </w:r>
+      <w:r>
+        <w:rPr>
+          <w:noProof/>
+        </w:rPr>
+        <mc:AlternateContent>
+          <mc:Choice Requires="wps">
+            <w:drawing>
+              <wp:anchor distT="0" distB="0" distL="114300" distR="114300" simplePos="0" relativeHeight="251727872" behindDoc="0" locked="0" layoutInCell="1" allowOverlap="1">
+                <wp:simplePos x="0" y="0"/>
+                <wp:positionH relativeFrom="column">
+                  <wp:posOffset>-314325</wp:posOffset>
+                </wp:positionH>
+                <wp:positionV relativeFrom="paragraph">
+                  <wp:posOffset>1315403</wp:posOffset>
+                </wp:positionV>
+                <wp:extent cx="1461770" cy="604837"/>
+                <wp:effectExtent l="0" t="0" r="24130" b="24130"/>
+                <wp:wrapNone/>
+                <wp:docPr id="81" name="Rectangle 81"/>
+                <wp:cNvGraphicFramePr/>
+                <a:graphic xmlns:a="http://schemas.openxmlformats.org/drawingml/2006/main">
+                  <a:graphicData uri="http://schemas.microsoft.com/office/word/2010/wordprocessingShape">
+                    <wps:wsp>
+                      <wps:cNvSpPr/>
+                      <wps:spPr>
+                        <a:xfrm>
+                          <a:off x="0" y="0"/>
+                          <a:ext cx="1461770" cy="604837"/>
+                        </a:xfrm>
+                        <a:prstGeom prst="rect">
+                          <a:avLst/>
+                        </a:prstGeom>
+                      </wps:spPr>
+                      <wps:style>
+                        <a:lnRef idx="2">
+                          <a:schemeClr val="accent1">
+                            <a:shade val="50000"/>
+                          </a:schemeClr>
+                        </a:lnRef>
+                        <a:fillRef idx="1">
+                          <a:schemeClr val="accent1"/>
+                        </a:fillRef>
+                        <a:effectRef idx="0">
+                          <a:schemeClr val="accent1"/>
+                        </a:effectRef>
+                        <a:fontRef idx="minor">
+                          <a:schemeClr val="lt1"/>
+                        </a:fontRef>
+                      </wps:style>
+                      <wps:txbx>
+                        <w:txbxContent>
+                          <w:p>
+                            <w:pPr>
+                              <w:jc w:val="center"/>
+                            </w:pPr>
+                            <w:proofErr w:type="spellStart"/>
+                            <w:r>
+                              <w:t>RealSubject</w:t>
+                            </w:r>
+                            <w:proofErr w:type="spellEnd"/>
+                          </w:p>
+                          <w:p>
+                            <w:proofErr w:type="gramStart"/>
+                            <w:r>
+                              <w:t>request(</w:t>
+                            </w:r>
+                            <w:proofErr w:type="gramEnd"/>
+                            <w:r>
+                              <w:t>)</w:t>
+                            </w:r>
+                          </w:p>
+                        </w:txbxContent>
+                      </wps:txbx>
+                      <wps:bodyPr rot="0" spcFirstLastPara="0" vertOverflow="overflow" horzOverflow="overflow" vert="horz" wrap="square" lIns="91440" tIns="45720" rIns="91440" bIns="45720" numCol="1" spcCol="0" rtlCol="0" fromWordArt="0" anchor="ctr" anchorCtr="0" forceAA="0" compatLnSpc="1">
+                        <a:prstTxWarp prst="textNoShape">
+                          <a:avLst/>
+                        </a:prstTxWarp>
+                        <a:noAutofit/>
+                      </wps:bodyPr>
+                    </wps:wsp>
+                  </a:graphicData>
+                </a:graphic>
+                <wp14:sizeRelV relativeFrom="margin">
+                  <wp14:pctHeight>0</wp14:pctHeight>
+                </wp14:sizeRelV>
+              </wp:anchor>
+            </w:drawing>
+          </mc:Choice>
+          <mc:Fallback>
+            <w:pict>
+              <v:rect id="Rectangle 81" o:spid="_x0000_s1058" style="position:absolute;margin-left:-24.75pt;margin-top:103.6pt;width:115.1pt;height:47.6pt;z-index:251727872;visibility:visible;mso-wrap-style:square;mso-height-percent:0;mso-wrap-distance-left:9pt;mso-wrap-distance-top:0;mso-wrap-distance-right:9pt;mso-wrap-distance-bottom:0;mso-position-horizontal:absolute;mso-position-horizontal-relative:text;mso-position-vertical:absolute;mso-position-vertical-relative:text;mso-height-percent:0;mso-height-relative:margin;v-text-anchor:middle" o:gfxdata="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" fillcolor="#4472c4 [3204]" strokecolor="#1f3763 [1604]" strokeweight="1pt">
+                <v:textbox>
+                  <w:txbxContent>
+                    <w:p>
+                      <w:pPr>
+                        <w:jc w:val="center"/>
+                      </w:pPr>
+                      <w:proofErr w:type="spellStart"/>
+                      <w:r>
+                        <w:t>RealSubject</w:t>
+                      </w:r>
+                      <w:proofErr w:type="spellEnd"/>
+                    </w:p>
+                    <w:p>
+                      <w:proofErr w:type="gramStart"/>
+                      <w:r>
+                        <w:t>request(</w:t>
+                      </w:r>
+                      <w:proofErr w:type="gramEnd"/>
+                      <w:r>
+                        <w:t>)</w:t>
+                      </w:r>
+                    </w:p>
+                  </w:txbxContent>
+                </v:textbox>
+              </v:rect>
+            </w:pict>
+          </mc:Fallback>
+        </mc:AlternateContent>
+      </w:r>
+      <w:r>
+        <w:rPr>
+          <w:noProof/>
+        </w:rPr>
+        <mc:AlternateContent>
+          <mc:Choice Requires="wps">
+            <w:drawing>
+              <wp:anchor distT="0" distB="0" distL="114300" distR="114300" simplePos="0" relativeHeight="251728896" behindDoc="0" locked="0" layoutInCell="1" allowOverlap="1">
+                <wp:simplePos x="0" y="0"/>
+                <wp:positionH relativeFrom="column">
+                  <wp:posOffset>2047875</wp:posOffset>
+                </wp:positionH>
+                <wp:positionV relativeFrom="paragraph">
+                  <wp:posOffset>1353504</wp:posOffset>
+                </wp:positionV>
+                <wp:extent cx="3557270" cy="823912"/>
+                <wp:effectExtent l="0" t="0" r="24130" b="14605"/>
+                <wp:wrapNone/>
+                <wp:docPr id="82" name="Rectangle 82"/>
+                <wp:cNvGraphicFramePr/>
+                <a:graphic xmlns:a="http://schemas.openxmlformats.org/drawingml/2006/main">
+                  <a:graphicData uri="http://schemas.microsoft.com/office/word/2010/wordprocessingShape">
+                    <wps:wsp>
+                      <wps:cNvSpPr/>
+                      <wps:spPr>
+                        <a:xfrm>
+                          <a:off x="0" y="0"/>
+                          <a:ext cx="3557270" cy="823912"/>
+                        </a:xfrm>
+                        <a:prstGeom prst="rect">
+                          <a:avLst/>
+                        </a:prstGeom>
+                      </wps:spPr>
+                      <wps:style>
+                        <a:lnRef idx="2">
+                          <a:schemeClr val="accent1">
+                            <a:shade val="50000"/>
+                          </a:schemeClr>
+                        </a:lnRef>
+                        <a:fillRef idx="1">
+                          <a:schemeClr val="accent1"/>
+                        </a:fillRef>
+                        <a:effectRef idx="0">
+                          <a:schemeClr val="accent1"/>
+                        </a:effectRef>
+                        <a:fontRef idx="minor">
+                          <a:schemeClr val="lt1"/>
+                        </a:fontRef>
+                      </wps:style>
+                      <wps:bodyPr rot="0" spcFirstLastPara="0" vertOverflow="overflow" horzOverflow="overflow" vert="horz" wrap="square" lIns="91440" tIns="45720" rIns="91440" bIns="45720" numCol="1" spcCol="0" rtlCol="0" fromWordArt="0" anchor="ctr" anchorCtr="0" forceAA="0" compatLnSpc="1">
+                        <a:prstTxWarp prst="textNoShape">
+                          <a:avLst/>
+                        </a:prstTxWarp>
+                        <a:noAutofit/>
+                      </wps:bodyPr>
+                    </wps:wsp>
+                  </a:graphicData>
+                </a:graphic>
+                <wp14:sizeRelV relativeFrom="margin">
+                  <wp14:pctHeight>0</wp14:pctHeight>
+                </wp14:sizeRelV>
+              </wp:anchor>
+            </w:drawing>
+          </mc:Choice>
+          <mc:Fallback>
+            <w:pict>
+              <v:rect w14:anchorId="23681549" id="Rectangle 82" o:spid="_x0000_s1026" style="position:absolute;margin-left:161.25pt;margin-top:106.6pt;width:280.1pt;height:64.85pt;z-index:251728896;visibility:visible;mso-wrap-style:square;mso-height-percent:0;mso-wrap-distance-left:9pt;mso-wrap-distance-top:0;mso-wrap-distance-right:9pt;mso-wrap-distance-bottom:0;mso-position-horizontal:absolute;mso-position-horizontal-relative:text;mso-position-vertical:absolute;mso-position-vertical-relative:text;mso-height-percent:0;mso-height-relative:margin;v-text-anchor:middle" o:gfxdata="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" fillcolor="#4472c4 [3204]" strokecolor="#1f3763 [1604]" strokeweight="1pt"/>
+            </w:pict>
+          </mc:Fallback>
+        </mc:AlternateContent>
+      </w:r>
+      <w:r>
+        <w:rPr>
+          <w:noProof/>
+        </w:rPr>
+        <mc:AlternateContent>
+          <mc:Choice Requires="wps">
+            <w:drawing>
+              <wp:anchor distT="0" distB="0" distL="114300" distR="114300" simplePos="0" relativeHeight="251731968" behindDoc="0" locked="0" layoutInCell="1" allowOverlap="1">
+                <wp:simplePos x="0" y="0"/>
+                <wp:positionH relativeFrom="column">
+                  <wp:posOffset>3462020</wp:posOffset>
+                </wp:positionH>
+                <wp:positionV relativeFrom="paragraph">
+                  <wp:posOffset>1572260</wp:posOffset>
+                </wp:positionV>
+                <wp:extent cx="595313" cy="19050"/>
+                <wp:effectExtent l="0" t="76200" r="33655" b="76200"/>
+                <wp:wrapNone/>
+                <wp:docPr id="85" name="Straight Arrow Connector 85"/>
+                <wp:cNvGraphicFramePr/>
+                <a:graphic xmlns:a="http://schemas.openxmlformats.org/drawingml/2006/main">
+                  <a:graphicData uri="http://schemas.microsoft.com/office/word/2010/wordprocessingShape">
+                    <wps:wsp>
+                      <wps:cNvCnPr/>
+                      <wps:spPr>
+                        <a:xfrm flipV="1">
+                          <a:off x="0" y="0"/>
+                          <a:ext cx="595313" cy="19050"/>
+                        </a:xfrm>
+                        <a:prstGeom prst="straightConnector1">
+                          <a:avLst/>
+                        </a:prstGeom>
+                        <a:ln>
+                          <a:tailEnd type="triangle"/>
+                        </a:ln>
+                      </wps:spPr>
+                      <wps:style>
+                        <a:lnRef idx="1">
+                          <a:schemeClr val="dk1"/>
+                        </a:lnRef>
+                        <a:fillRef idx="0">
+                          <a:schemeClr val="dk1"/>
+                        </a:fillRef>
+                        <a:effectRef idx="0">
+                          <a:schemeClr val="dk1"/>
+                        </a:effectRef>
+                        <a:fontRef idx="minor">
+                          <a:schemeClr val="tx1"/>
+                        </a:fontRef>
+                      </wps:style>
+                      <wps:bodyPr/>
+                    </wps:wsp>
+                  </a:graphicData>
+                </a:graphic>
+              </wp:anchor>
+            </w:drawing>
+          </mc:Choice>
+          <mc:Fallback>
+            <w:pict>
+              <v:shape w14:anchorId="76EAA94F" id="Straight Arrow Connector 85" o:spid="_x0000_s1026" type="#_x0000_t32" style="position:absolute;margin-left:272.6pt;margin-top:123.8pt;width:46.9pt;height:1.5pt;flip:y;z-index:251731968;visibility:visible;mso-wrap-style:square;mso-wrap-distance-left:9pt;mso-wrap-distance-top:0;mso-wrap-distance-right:9pt;mso-wrap-distance-bottom:0;mso-position-horizontal:absolute;mso-position-horizontal-relative:text;mso-position-vertical:absolute;mso-position-vertical-relative:text" o:gfxdata="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" strokecolor="black [3200]" strokeweight=".5pt">
+                <v:stroke endarrow="block" joinstyle="miter"/>
+              </v:shape>
+            </w:pict>
+          </mc:Fallback>
+        </mc:AlternateContent>
+      </w:r>
+      <w:r>
+        <w:rPr>
+          <w:noProof/>
+        </w:rPr>
+        <mc:AlternateContent>
+          <mc:Choice Requires="wps">
+            <w:drawing>
+              <wp:anchor distT="0" distB="0" distL="114300" distR="114300" simplePos="0" relativeHeight="251730944" behindDoc="0" locked="0" layoutInCell="1" allowOverlap="1">
+                <wp:simplePos x="0" y="0"/>
+                <wp:positionH relativeFrom="column">
+                  <wp:posOffset>4033838</wp:posOffset>
+                </wp:positionH>
+                <wp:positionV relativeFrom="paragraph">
+                  <wp:posOffset>1467803</wp:posOffset>
+                </wp:positionV>
+                <wp:extent cx="1433195" cy="581025"/>
+                <wp:effectExtent l="0" t="0" r="14605" b="28575"/>
+                <wp:wrapNone/>
+                <wp:docPr id="84" name="Rectangle 84"/>
+                <wp:cNvGraphicFramePr/>
+                <a:graphic xmlns:a="http://schemas.openxmlformats.org/drawingml/2006/main">
+                  <a:graphicData uri="http://schemas.microsoft.com/office/word/2010/wordprocessingShape">
+                    <wps:wsp>
+                      <wps:cNvSpPr/>
+                      <wps:spPr>
+                        <a:xfrm>
+                          <a:off x="0" y="0"/>
+                          <a:ext cx="1433195" cy="581025"/>
+                        </a:xfrm>
+                        <a:prstGeom prst="rect">
+                          <a:avLst/>
+                        </a:prstGeom>
+                        <a:solidFill>
+                          <a:schemeClr val="bg1"/>
+                        </a:solidFill>
+                      </wps:spPr>
+                      <wps:style>
+                        <a:lnRef idx="2">
+                          <a:schemeClr val="accent1">
+                            <a:shade val="50000"/>
+                          </a:schemeClr>
+                        </a:lnRef>
+                        <a:fillRef idx="1">
+                          <a:schemeClr val="accent1"/>
+                        </a:fillRef>
+                        <a:effectRef idx="0">
+                          <a:schemeClr val="accent1"/>
+                        </a:effectRef>
+                        <a:fontRef idx="minor">
+                          <a:schemeClr val="lt1"/>
+                        </a:fontRef>
+                      </wps:style>
+                      <wps:txbx>
+                        <w:txbxContent>
+                          <w:p>
+                            <w:pPr>
+                              <w:jc w:val="center"/>
+                              <w:rPr>
+                                <w:color w:val="000000" w:themeColor="text1"/>
+                              </w:rPr>
+                            </w:pPr>
+                            <w:proofErr w:type="spellStart"/>
+                            <w:r>
+                              <w:rPr>
+                                <w:color w:val="000000" w:themeColor="text1"/>
+                              </w:rPr>
+                              <w:t>InvocationHandler</w:t>
+                            </w:r>
+                            <w:proofErr w:type="spellEnd"/>
+                          </w:p>
+                          <w:p>
+                            <w:pPr>
+                              <w:rPr>
+                                <w:color w:val="000000" w:themeColor="text1"/>
+                              </w:rPr>
+                            </w:pPr>
+                            <w:proofErr w:type="gramStart"/>
+                            <w:r>
+                              <w:rPr>
+                                <w:color w:val="000000" w:themeColor="text1"/>
+                              </w:rPr>
+                              <w:t>invoke(</w:t>
+                            </w:r>
+                            <w:proofErr w:type="gramEnd"/>
+                            <w:r>
+                              <w:rPr>
+                                <w:color w:val="000000" w:themeColor="text1"/>
+                              </w:rPr>
+                              <w:t>)</w:t>
+                            </w:r>
+                          </w:p>
+                        </w:txbxContent>
+                      </wps:txbx>
+                      <wps:bodyPr rot="0" spcFirstLastPara="0" vertOverflow="overflow" horzOverflow="overflow" vert="horz" wrap="square" lIns="91440" tIns="45720" rIns="91440" bIns="45720" numCol="1" spcCol="0" rtlCol="0" fromWordArt="0" anchor="ctr" anchorCtr="0" forceAA="0" compatLnSpc="1">
+                        <a:prstTxWarp prst="textNoShape">
+                          <a:avLst/>
+                        </a:prstTxWarp>
+                        <a:noAutofit/>
+                      </wps:bodyPr>
+                    </wps:wsp>
+                  </a:graphicData>
+                </a:graphic>
+                <wp14:sizeRelV relativeFrom="margin">
+                  <wp14:pctHeight>0</wp14:pctHeight>
+                </wp14:sizeRelV>
+              </wp:anchor>
+            </w:drawing>
+          </mc:Choice>
+          <mc:Fallback>
+            <w:pict>
+              <v:rect id="Rectangle 84" o:spid="_x0000_s1059" style="position:absolute;margin-left:317.65pt;margin-top:115.6pt;width:112.85pt;height:45.75pt;z-index:251730944;visibility:visible;mso-wrap-style:square;mso-height-percent:0;mso-wrap-distance-left:9pt;mso-wrap-distance-top:0;mso-wrap-distance-right:9pt;mso-wrap-distance-bottom:0;mso-position-horizontal:absolute;mso-position-horizontal-relative:text;mso-position-vertical:absolute;mso-position-vertical-relative:text;mso-height-percent:0;mso-height-relative:margin;v-text-anchor:middle" o:gfxdata="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" fillcolor="white [3212]" strokecolor="#1f3763 [1604]" strokeweight="1pt">
+                <v:textbox>
+                  <w:txbxContent>
+                    <w:p>
+                      <w:pPr>
+                        <w:jc w:val="center"/>
+                        <w:rPr>
+                          <w:color w:val="000000" w:themeColor="text1"/>
+                        </w:rPr>
+                      </w:pPr>
+                      <w:proofErr w:type="spellStart"/>
+                      <w:r>
+                        <w:rPr>
+                          <w:color w:val="000000" w:themeColor="text1"/>
+                        </w:rPr>
+                        <w:t>InvocationHandler</w:t>
+                      </w:r>
+                      <w:proofErr w:type="spellEnd"/>
+                    </w:p>
+                    <w:p>
+                      <w:pPr>
+                        <w:rPr>
+                          <w:color w:val="000000" w:themeColor="text1"/>
+                        </w:rPr>
+                      </w:pPr>
+                      <w:proofErr w:type="gramStart"/>
+                      <w:r>
+                        <w:rPr>
+                          <w:color w:val="000000" w:themeColor="text1"/>
+                        </w:rPr>
+                        <w:t>invoke(</w:t>
+                      </w:r>
+                      <w:proofErr w:type="gramEnd"/>
+                      <w:r>
+                        <w:rPr>
+                          <w:color w:val="000000" w:themeColor="text1"/>
+                        </w:rPr>
+                        <w:t>)</w:t>
+                      </w:r>
+                    </w:p>
+                  </w:txbxContent>
+                </v:textbox>
+              </v:rect>
+            </w:pict>
+          </mc:Fallback>
+        </mc:AlternateContent>
+      </w:r>
+      <w:r>
+        <w:rPr>
+          <w:noProof/>
+        </w:rPr>
+        <mc:AlternateContent>
+          <mc:Choice Requires="wps">
+            <w:drawing>
+              <wp:anchor distT="0" distB="0" distL="114300" distR="114300" simplePos="0" relativeHeight="251736064" behindDoc="0" locked="0" layoutInCell="1" allowOverlap="1">
+                <wp:simplePos x="0" y="0"/>
+                <wp:positionH relativeFrom="column">
+                  <wp:posOffset>4624387</wp:posOffset>
+                </wp:positionH>
+                <wp:positionV relativeFrom="paragraph">
+                  <wp:posOffset>1091564</wp:posOffset>
+                </wp:positionV>
+                <wp:extent cx="45719" cy="404813"/>
+                <wp:effectExtent l="76200" t="38100" r="69215" b="14605"/>
+                <wp:wrapNone/>
+                <wp:docPr id="90" name="Straight Arrow Connector 90"/>
+                <wp:cNvGraphicFramePr/>
+                <a:graphic xmlns:a="http://schemas.openxmlformats.org/drawingml/2006/main">
+                  <a:graphicData uri="http://schemas.microsoft.com/office/word/2010/wordprocessingShape">
+                    <wps:wsp>
+                      <wps:cNvCnPr/>
+                      <wps:spPr>
+                        <a:xfrm flipH="1" flipV="1">
+                          <a:off x="0" y="0"/>
+                          <a:ext cx="45719" cy="404813"/>
+                        </a:xfrm>
+                        <a:prstGeom prst="straightConnector1">
+                          <a:avLst/>
+                        </a:prstGeom>
+                        <a:ln w="9525" cap="flat" cmpd="sng" algn="ctr">
+                          <a:solidFill>
+                            <a:schemeClr val="accent5"/>
+                          </a:solidFill>
+                          <a:prstDash val="solid"/>
+                          <a:round/>
+                          <a:headEnd type="none" w="med" len="med"/>
+                          <a:tailEnd type="arrow" w="med" len="med"/>
+                        </a:ln>
+                      </wps:spPr>
+                      <wps:style>
+                        <a:lnRef idx="0">
+                          <a:scrgbClr r="0" g="0" b="0"/>
+                        </a:lnRef>
+                        <a:fillRef idx="0">
+                          <a:scrgbClr r="0" g="0" b="0"/>
+                        </a:fillRef>
+                        <a:effectRef idx="0">
+                          <a:scrgbClr r="0" g="0" b="0"/>
+                        </a:effectRef>
+                        <a:fontRef idx="minor">
+                          <a:schemeClr val="tx1"/>
+                        </a:fontRef>
+                      </wps:style>
+                      <wps:bodyPr/>
+                    </wps:wsp>
+                  </a:graphicData>
+                </a:graphic>
+                <wp14:sizeRelH relativeFrom="margin">
+                  <wp14:pctWidth>0</wp14:pctWidth>
+                </wp14:sizeRelH>
+                <wp14:sizeRelV relativeFrom="margin">
+                  <wp14:pctHeight>0</wp14:pctHeight>
+                </wp14:sizeRelV>
+              </wp:anchor>
+            </w:drawing>
+          </mc:Choice>
+          <mc:Fallback>
+            <w:pict>
+              <v:shape w14:anchorId="3018F356" id="Straight Arrow Connector 90" o:spid="_x0000_s1026" type="#_x0000_t32" style="position:absolute;margin-left:364.1pt;margin-top:85.95pt;width:3.6pt;height:31.9pt;flip:x y;z-index:251736064;visibility:visible;mso-wrap-style:square;mso-width-percent:0;mso-height-percent:0;mso-wrap-distance-left:9pt;mso-wrap-distance-top:0;mso-wrap-distance-right:9pt;mso-wrap-distance-bottom:0;mso-position-horizontal:absolute;mso-position-horizontal-relative:text;mso-position-vertical:absolute;mso-position-vertical-relative:text;mso-width-percent:0;mso-height-percent:0;mso-width-relative:margin;mso-height-relative:margin" o:gfxdata="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" strokecolor="#5b9bd5 [3208]">
+                <v:stroke endarrow="open"/>
+              </v:shape>
+            </w:pict>
+          </mc:Fallback>
+        </mc:AlternateContent>
+      </w:r>
+      <w:r>
+        <w:rPr>
+          <w:noProof/>
+        </w:rPr>
+        <mc:AlternateContent>
+          <mc:Choice Requires="wps">
+            <w:drawing>
+              <wp:anchor distT="0" distB="0" distL="114300" distR="114300" simplePos="0" relativeHeight="251735040" behindDoc="0" locked="0" layoutInCell="1" allowOverlap="1">
+                <wp:simplePos x="0" y="0"/>
+                <wp:positionH relativeFrom="column">
+                  <wp:posOffset>2424113</wp:posOffset>
+                </wp:positionH>
+                <wp:positionV relativeFrom="paragraph">
+                  <wp:posOffset>1024890</wp:posOffset>
+                </wp:positionV>
+                <wp:extent cx="290512" cy="461963"/>
+                <wp:effectExtent l="38100" t="38100" r="33655" b="14605"/>
+                <wp:wrapNone/>
+                <wp:docPr id="89" name="Straight Arrow Connector 89"/>
+                <wp:cNvGraphicFramePr/>
+                <a:graphic xmlns:a="http://schemas.openxmlformats.org/drawingml/2006/main">
+                  <a:graphicData uri="http://schemas.microsoft.com/office/word/2010/wordprocessingShape">
+                    <wps:wsp>
+                      <wps:cNvCnPr/>
+                      <wps:spPr>
+                        <a:xfrm flipH="1" flipV="1">
+                          <a:off x="0" y="0"/>
+                          <a:ext cx="290512" cy="461963"/>
+                        </a:xfrm>
+                        <a:prstGeom prst="straightConnector1">
+                          <a:avLst/>
+                        </a:prstGeom>
+                        <a:ln w="9525" cap="flat" cmpd="sng" algn="ctr">
+                          <a:solidFill>
+                            <a:schemeClr val="accent5"/>
+                          </a:solidFill>
+                          <a:prstDash val="solid"/>
+                          <a:round/>
+                          <a:headEnd type="none" w="med" len="med"/>
+                          <a:tailEnd type="arrow" w="med" len="med"/>
+                        </a:ln>
+                      </wps:spPr>
+                      <wps:style>
+                        <a:lnRef idx="0">
+                          <a:scrgbClr r="0" g="0" b="0"/>
+                        </a:lnRef>
+                        <a:fillRef idx="0">
+                          <a:scrgbClr r="0" g="0" b="0"/>
+                        </a:fillRef>
+                        <a:effectRef idx="0">
+                          <a:scrgbClr r="0" g="0" b="0"/>
+                        </a:effectRef>
+                        <a:fontRef idx="minor">
+                          <a:schemeClr val="tx1"/>
+                        </a:fontRef>
+                      </wps:style>
+                      <wps:bodyPr/>
+                    </wps:wsp>
+                  </a:graphicData>
+                </a:graphic>
+                <wp14:sizeRelH relativeFrom="margin">
+                  <wp14:pctWidth>0</wp14:pctWidth>
+                </wp14:sizeRelH>
+                <wp14:sizeRelV relativeFrom="margin">
+                  <wp14:pctHeight>0</wp14:pctHeight>
+                </wp14:sizeRelV>
+              </wp:anchor>
+            </w:drawing>
+          </mc:Choice>
+          <mc:Fallback>
+            <w:pict>
+              <v:shape w14:anchorId="582EB75D" id="Straight Arrow Connector 89" o:spid="_x0000_s1026" type="#_x0000_t32" style="position:absolute;margin-left:190.9pt;margin-top:80.7pt;width:22.85pt;height:36.4pt;flip:x y;z-index:251735040;visibility:visible;mso-wrap-style:square;mso-width-percent:0;mso-height-percent:0;mso-wrap-distance-left:9pt;mso-wrap-distance-top:0;mso-wrap-distance-right:9pt;mso-wrap-distance-bottom:0;mso-position-horizontal:absolute;mso-position-horizontal-relative:text;mso-position-vertical:absolute;mso-position-vertical-relative:text;mso-width-percent:0;mso-height-percent:0;mso-width-relative:margin;mso-height-relative:margin" o:gfxdata="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" strokecolor="#5b9bd5 [3208]">
+                <v:stroke endarrow="open"/>
+              </v:shape>
+            </w:pict>
+          </mc:Fallback>
+        </mc:AlternateContent>
+      </w:r>
+      <w:r>
+        <w:rPr>
+          <w:noProof/>
+        </w:rPr>
+        <mc:AlternateContent>
+          <mc:Choice Requires="wps">
+            <w:drawing>
+              <wp:anchor distT="0" distB="0" distL="114300" distR="114300" simplePos="0" relativeHeight="251734016" behindDoc="0" locked="0" layoutInCell="1" allowOverlap="1">
+                <wp:simplePos x="0" y="0"/>
+                <wp:positionH relativeFrom="column">
+                  <wp:posOffset>676275</wp:posOffset>
+                </wp:positionH>
+                <wp:positionV relativeFrom="paragraph">
+                  <wp:posOffset>1034415</wp:posOffset>
+                </wp:positionV>
+                <wp:extent cx="561975" cy="280988"/>
+                <wp:effectExtent l="0" t="38100" r="66675" b="24130"/>
+                <wp:wrapNone/>
+                <wp:docPr id="87" name="Straight Arrow Connector 87"/>
+                <wp:cNvGraphicFramePr/>
+                <a:graphic xmlns:a="http://schemas.openxmlformats.org/drawingml/2006/main">
+                  <a:graphicData uri="http://schemas.microsoft.com/office/word/2010/wordprocessingShape">
+                    <wps:wsp>
+                      <wps:cNvCnPr/>
+                      <wps:spPr>
+                        <a:xfrm flipV="1">
+                          <a:off x="0" y="0"/>
+                          <a:ext cx="561975" cy="280988"/>
+                        </a:xfrm>
+                        <a:prstGeom prst="straightConnector1">
+                          <a:avLst/>
+                        </a:prstGeom>
+                        <a:ln w="9525" cap="flat" cmpd="sng" algn="ctr">
+                          <a:solidFill>
+                            <a:schemeClr val="accent5"/>
+                          </a:solidFill>
+                          <a:prstDash val="solid"/>
+                          <a:round/>
+                          <a:headEnd type="none" w="med" len="med"/>
+                          <a:tailEnd type="arrow" w="med" len="med"/>
+                        </a:ln>
+                      </wps:spPr>
+                      <wps:style>
+                        <a:lnRef idx="0">
+                          <a:scrgbClr r="0" g="0" b="0"/>
+                        </a:lnRef>
+                        <a:fillRef idx="0">
+                          <a:scrgbClr r="0" g="0" b="0"/>
+                        </a:fillRef>
+                        <a:effectRef idx="0">
+                          <a:scrgbClr r="0" g="0" b="0"/>
+                        </a:effectRef>
+                        <a:fontRef idx="minor">
+                          <a:schemeClr val="tx1"/>
+                        </a:fontRef>
+                      </wps:style>
+                      <wps:bodyPr/>
+                    </wps:wsp>
+                  </a:graphicData>
+                </a:graphic>
+                <wp14:sizeRelH relativeFrom="margin">
+                  <wp14:pctWidth>0</wp14:pctWidth>
+                </wp14:sizeRelH>
+                <wp14:sizeRelV relativeFrom="margin">
+                  <wp14:pctHeight>0</wp14:pctHeight>
+                </wp14:sizeRelV>
+              </wp:anchor>
+            </w:drawing>
+          </mc:Choice>
+          <mc:Fallback>
+            <w:pict>
+              <v:shape w14:anchorId="319762F7" id="Straight Arrow Connector 87" o:spid="_x0000_s1026" type="#_x0000_t32" style="position:absolute;margin-left:53.25pt;margin-top:81.45pt;width:44.25pt;height:22.15pt;flip:y;z-index:251734016;visibility:visible;mso-wrap-style:square;mso-width-percent:0;mso-height-percent:0;mso-wrap-distance-left:9pt;mso-wrap-distance-top:0;mso-wrap-distance-right:9pt;mso-wrap-distance-bottom:0;mso-position-horizontal:absolute;mso-position-horizontal-relative:text;mso-position-vertical:absolute;mso-position-vertical-relative:text;mso-width-percent:0;mso-height-percent:0;mso-width-relative:margin;mso-height-relative:margin" o:gfxdata="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" strokecolor="#5b9bd5 [3208]">
+                <v:stroke endarrow="open"/>
+              </v:shape>
+            </w:pict>
+          </mc:Fallback>
+        </mc:AlternateContent>
+      </w:r>
+      <w:r>
+        <w:rPr>
+          <w:noProof/>
+        </w:rPr>
+        <mc:AlternateContent>
+          <mc:Choice Requires="wps">
+            <w:drawing>
+              <wp:anchor distT="0" distB="0" distL="114300" distR="114300" simplePos="0" relativeHeight="251726848" behindDoc="0" locked="0" layoutInCell="1" allowOverlap="1">
+                <wp:simplePos x="0" y="0"/>
+                <wp:positionH relativeFrom="column">
+                  <wp:posOffset>3533775</wp:posOffset>
+                </wp:positionH>
+                <wp:positionV relativeFrom="paragraph">
+                  <wp:posOffset>172403</wp:posOffset>
+                </wp:positionV>
+                <wp:extent cx="1881188" cy="923925"/>
+                <wp:effectExtent l="0" t="0" r="24130" b="28575"/>
+                <wp:wrapNone/>
+                <wp:docPr id="80" name="Rectangle 80"/>
+                <wp:cNvGraphicFramePr/>
+                <a:graphic xmlns:a="http://schemas.openxmlformats.org/drawingml/2006/main">
+                  <a:graphicData uri="http://schemas.microsoft.com/office/word/2010/wordprocessingShape">
+                    <wps:wsp>
+                      <wps:cNvSpPr/>
+                      <wps:spPr>
+                        <a:xfrm>
+                          <a:off x="0" y="0"/>
+                          <a:ext cx="1881188" cy="923925"/>
+                        </a:xfrm>
+                        <a:prstGeom prst="rect">
+                          <a:avLst/>
+                        </a:prstGeom>
+                      </wps:spPr>
+                      <wps:style>
+                        <a:lnRef idx="2">
+                          <a:schemeClr val="accent1">
+                            <a:shade val="50000"/>
+                          </a:schemeClr>
+                        </a:lnRef>
+                        <a:fillRef idx="1">
+                          <a:schemeClr val="accent1"/>
+                        </a:fillRef>
+                        <a:effectRef idx="0">
+                          <a:schemeClr val="accent1"/>
+                        </a:effectRef>
+                        <a:fontRef idx="minor">
+                          <a:schemeClr val="lt1"/>
+                        </a:fontRef>
+                      </wps:style>
+                      <wps:txbx>
+                        <w:txbxContent>
+                          <w:p>
+                            <w:pPr>
+                              <w:jc w:val="center"/>
+                            </w:pPr>
+                            <w:r>
+                              <w:t>&lt;&lt;interface&gt;&gt;</w:t>
+                            </w:r>
+                          </w:p>
+                          <w:p>
+                            <w:pPr>
+                              <w:jc w:val="center"/>
+                            </w:pPr>
+                            <w:proofErr w:type="spellStart"/>
+                            <w:r>
+                              <w:t>InvocationHandler</w:t>
+                            </w:r>
+                            <w:proofErr w:type="spellEnd"/>
+                          </w:p>
+                          <w:p>
+                            <w:proofErr w:type="gramStart"/>
+                            <w:r>
+                              <w:t>invoke(</w:t>
+                            </w:r>
+                            <w:proofErr w:type="gramEnd"/>
+                            <w:r>
+                              <w:t>)</w:t>
+                            </w:r>
+                          </w:p>
+                        </w:txbxContent>
+                      </wps:txbx>
+                      <wps:bodyPr rot="0" spcFirstLastPara="0" vertOverflow="overflow" horzOverflow="overflow" vert="horz" wrap="square" lIns="91440" tIns="45720" rIns="91440" bIns="45720" numCol="1" spcCol="0" rtlCol="0" fromWordArt="0" anchor="ctr" anchorCtr="0" forceAA="0" compatLnSpc="1">
+                        <a:prstTxWarp prst="textNoShape">
+                          <a:avLst/>
+                        </a:prstTxWarp>
+                        <a:noAutofit/>
+                      </wps:bodyPr>
+                    </wps:wsp>
+                  </a:graphicData>
+                </a:graphic>
+              </wp:anchor>
+            </w:drawing>
+          </mc:Choice>
+          <mc:Fallback>
+            <w:pict>
+              <v:rect id="Rectangle 80" o:spid="_x0000_s1060" style="position:absolute;margin-left:278.25pt;margin-top:13.6pt;width:148.15pt;height:72.75pt;z-index:251726848;visibility:visible;mso-wrap-style:square;mso-wrap-distance-left:9pt;mso-wrap-distance-top:0;mso-wrap-distance-right:9pt;mso-wrap-distance-bottom:0;mso-position-horizontal:absolute;mso-position-horizontal-relative:text;mso-position-vertical:absolute;mso-position-vertical-relative:text;v-text-anchor:middle" o:gfxdata="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" fillcolor="#4472c4 [3204]" strokecolor="#1f3763 [1604]" strokeweight="1pt">
+                <v:textbox>
+                  <w:txbxContent>
+                    <w:p>
+                      <w:pPr>
+                        <w:jc w:val="center"/>
+                      </w:pPr>
+                      <w:r>
+                        <w:t>&lt;&lt;interface&gt;&gt;</w:t>
+                      </w:r>
+                    </w:p>
+                    <w:p>
+                      <w:pPr>
+                        <w:jc w:val="center"/>
+                      </w:pPr>
+                      <w:proofErr w:type="spellStart"/>
+                      <w:r>
+                        <w:t>InvocationHandler</w:t>
+                      </w:r>
+                      <w:proofErr w:type="spellEnd"/>
+                    </w:p>
+                    <w:p>
+                      <w:proofErr w:type="gramStart"/>
+                      <w:r>
+                        <w:t>invoke(</w:t>
+                      </w:r>
+                      <w:proofErr w:type="gramEnd"/>
+                      <w:r>
+                        <w:t>)</w:t>
+                      </w:r>
+                    </w:p>
+                  </w:txbxContent>
+                </v:textbox>
+              </v:rect>
+            </w:pict>
+          </mc:Fallback>
+        </mc:AlternateContent>
+      </w:r>
+      <w:r>
+        <w:rPr>
+          <w:noProof/>
+        </w:rPr>
+        <mc:AlternateContent>
+          <mc:Choice Requires="wps">
+            <w:drawing>
+              <wp:anchor distT="0" distB="0" distL="114300" distR="114300" simplePos="0" relativeHeight="251725824" behindDoc="0" locked="0" layoutInCell="1" allowOverlap="1">
+                <wp:simplePos x="0" y="0"/>
+                <wp:positionH relativeFrom="column">
+                  <wp:posOffset>981075</wp:posOffset>
+                </wp:positionH>
+                <wp:positionV relativeFrom="paragraph">
+                  <wp:posOffset>153353</wp:posOffset>
+                </wp:positionV>
+                <wp:extent cx="1771650" cy="862012"/>
+                <wp:effectExtent l="0" t="0" r="19050" b="14605"/>
+                <wp:wrapNone/>
+                <wp:docPr id="79" name="Rectangle 79"/>
+                <wp:cNvGraphicFramePr/>
+                <a:graphic xmlns:a="http://schemas.openxmlformats.org/drawingml/2006/main">
+                  <a:graphicData uri="http://schemas.microsoft.com/office/word/2010/wordprocessingShape">
+                    <wps:wsp>
+                      <wps:cNvSpPr/>
+                      <wps:spPr>
+                        <a:xfrm>
+                          <a:off x="0" y="0"/>
+                          <a:ext cx="1771650" cy="862012"/>
+                        </a:xfrm>
+                        <a:prstGeom prst="rect">
+                          <a:avLst/>
+                        </a:prstGeom>
+                      </wps:spPr>
+                      <wps:style>
+                        <a:lnRef idx="2">
+                          <a:schemeClr val="accent1">
+                            <a:shade val="50000"/>
+                          </a:schemeClr>
+                        </a:lnRef>
+                        <a:fillRef idx="1">
+                          <a:schemeClr val="accent1"/>
+                        </a:fillRef>
+                        <a:effectRef idx="0">
+                          <a:schemeClr val="accent1"/>
+                        </a:effectRef>
+                        <a:fontRef idx="minor">
+                          <a:schemeClr val="lt1"/>
+                        </a:fontRef>
+                      </wps:style>
+                      <wps:txbx>
+                        <w:txbxContent>
+                          <w:p>
+                            <w:pPr>
+                              <w:jc w:val="center"/>
+                            </w:pPr>
+                            <w:r>
+                              <w:t>&lt;&lt;interface&gt;&gt;</w:t>
+                            </w:r>
+                          </w:p>
+                          <w:p>
+                            <w:pPr>
+                              <w:jc w:val="center"/>
+                            </w:pPr>
+                            <w:r>
+                              <w:t>Subject</w:t>
+                            </w:r>
+                          </w:p>
+                          <w:p>
+                            <w:proofErr w:type="gramStart"/>
+                            <w:r>
+                              <w:t>request(</w:t>
+                            </w:r>
+                            <w:proofErr w:type="gramEnd"/>
+                            <w:r>
+                              <w:t>)</w:t>
+                            </w:r>
+                          </w:p>
+                        </w:txbxContent>
+                      </wps:txbx>
+                      <wps:bodyPr rot="0" spcFirstLastPara="0" vertOverflow="overflow" horzOverflow="overflow" vert="horz" wrap="square" lIns="91440" tIns="45720" rIns="91440" bIns="45720" numCol="1" spcCol="0" rtlCol="0" fromWordArt="0" anchor="ctr" anchorCtr="0" forceAA="0" compatLnSpc="1">
+                        <a:prstTxWarp prst="textNoShape">
+                          <a:avLst/>
+                        </a:prstTxWarp>
+                        <a:noAutofit/>
+                      </wps:bodyPr>
+                    </wps:wsp>
+                  </a:graphicData>
+                </a:graphic>
+              </wp:anchor>
+            </w:drawing>
+          </mc:Choice>
+          <mc:Fallback>
+            <w:pict>
+              <v:rect id="Rectangle 79" o:spid="_x0000_s1061" style="position:absolute;margin-left:77.25pt;margin-top:12.1pt;width:139.5pt;height:67.85pt;z-index:251725824;visibility:visible;mso-wrap-style:square;mso-wrap-distance-left:9pt;mso-wrap-distance-top:0;mso-wrap-distance-right:9pt;mso-wrap-distance-bottom:0;mso-position-horizontal:absolute;mso-position-horizontal-relative:text;mso-position-vertical:absolute;mso-position-vertical-relative:text;v-text-anchor:middle" o:gfxdata="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" fillcolor="#4472c4 [3204]" strokecolor="#1f3763 [1604]" strokeweight="1pt">
+                <v:textbox>
+                  <w:txbxContent>
+                    <w:p>
+                      <w:pPr>
+                        <w:jc w:val="center"/>
+                      </w:pPr>
+                      <w:r>
+                        <w:t>&lt;&lt;interface&gt;&gt;</w:t>
+                      </w:r>
+                    </w:p>
+                    <w:p>
+                      <w:pPr>
+                        <w:jc w:val="center"/>
+                      </w:pPr>
+                      <w:r>
+                        <w:t>Subject</w:t>
+                      </w:r>
+                    </w:p>
+                    <w:p>
+                      <w:proofErr w:type="gramStart"/>
+                      <w:r>
+                        <w:t>request(</w:t>
+                      </w:r>
+                      <w:proofErr w:type="gramEnd"/>
+                      <w:r>
+                        <w:t>)</w:t>
+                      </w:r>
+                    </w:p>
+                  </w:txbxContent>
+                </v:textbox>
+              </v:rect>
+            </w:pict>
+          </mc:Fallback>
+        </mc:AlternateContent>
+      </w:r>
+      <w:r>
+        <w:tab/>
+      </w:r>
+    </w:p>
+    <w:p>
+      <w:pPr>
+        <w:tabs>
+          <w:tab w:val="left" w:pos="1808"/>
+        </w:tabs>
+      </w:pPr>
+    </w:p>
+    <w:p>
+      <w:pPr>
+        <w:tabs>
+          <w:tab w:val="left" w:pos="1808"/>
+        </w:tabs>
+      </w:pPr>
+    </w:p>
+    <w:p>
+      <w:pPr>
+        <w:tabs>
+          <w:tab w:val="left" w:pos="1808"/>
+        </w:tabs>
+      </w:pPr>
+    </w:p>
+    <w:p>
+      <w:pPr>
+        <w:tabs>
+          <w:tab w:val="left" w:pos="1808"/>
+        </w:tabs>
+      </w:pPr>
+    </w:p>
+    <w:p>
+      <w:pPr>
+        <w:tabs>
+          <w:tab w:val="left" w:pos="1808"/>
+        </w:tabs>
+      </w:pPr>
+    </w:p>
+    <w:p>
+      <w:pPr>
+        <w:tabs>
+          <w:tab w:val="left" w:pos="1808"/>
+        </w:tabs>
+      </w:pPr>
+    </w:p>
+    <w:p>
+      <w:pPr>
+        <w:tabs>
+          <w:tab w:val="left" w:pos="1808"/>
+        </w:tabs>
+      </w:pPr>
+    </w:p>
+    <w:p>
+      <w:pPr>
+        <w:tabs>
+          <w:tab w:val="left" w:pos="1808"/>
+        </w:tabs>
+      </w:pPr>
+    </w:p>
+    <w:p>
+      <w:pPr>
+        <w:tabs>
+          <w:tab w:val="left" w:pos="1808"/>
+        </w:tabs>
+        <w:rPr>
+          <w:b/>
+          <w:i/>
+        </w:rPr>
+      </w:pPr>
+      <w:r>
+        <w:rPr>
+          <w:b/>
+          <w:i/>
+        </w:rPr>
+        <w:t xml:space="preserve">Scenario – Match Making in </w:t>
+      </w:r>
+      <w:proofErr w:type="spellStart"/>
+      <w:r>
+        <w:rPr>
+          <w:b/>
+          <w:i/>
+        </w:rPr>
+        <w:t>objectville</w:t>
+      </w:r>
+      <w:proofErr w:type="spellEnd"/>
+    </w:p>
+    <w:p>
+      <w:pPr>
+        <w:tabs>
+          <w:tab w:val="left" w:pos="1808"/>
+        </w:tabs>
+        <w:rPr>
+          <w:b/>
+          <w:i/>
+        </w:rPr>
+      </w:pPr>
+      <w:r>
+        <w:rPr>
+          <w:b/>
+          <w:i/>
+        </w:rPr>
+        <w:lastRenderedPageBreak/>
+        <w:t>Wild Proxies:</w:t>
+      </w:r>
+    </w:p>
+    <w:p>
+      <w:pPr>
+        <w:tabs>
+          <w:tab w:val="left" w:pos="1808"/>
+        </w:tabs>
+        <w:rPr>
+          <w:b/>
+          <w:i/>
+        </w:rPr>
+      </w:pPr>
+      <w:r>
+        <w:rPr>
+          <w:b/>
+          <w:i/>
+        </w:rPr>
+        <w:t>Firewall Proxy:</w:t>
+      </w:r>
+    </w:p>
+    <w:p>
+      <w:pPr>
+        <w:tabs>
+          <w:tab w:val="left" w:pos="1808"/>
+        </w:tabs>
+      </w:pPr>
+      <w:r>
+        <w:t>Controls access to a set of network resources, protecting the subject from “bad” clients.</w:t>
+      </w:r>
+    </w:p>
+    <w:p>
+      <w:pPr>
+        <w:tabs>
+          <w:tab w:val="left" w:pos="1808"/>
+        </w:tabs>
+      </w:pPr>
+      <w:r>
+        <w:rPr>
+          <w:b/>
+          <w:i/>
+        </w:rPr>
+        <w:t>Example</w:t>
+      </w:r>
+      <w:r>
+        <w:t xml:space="preserve">: Corporate Firewall </w:t>
+      </w:r>
+      <w:proofErr w:type="spellStart"/>
+      <w:r>
+        <w:t>sysems</w:t>
+      </w:r>
+      <w:proofErr w:type="spellEnd"/>
+    </w:p>
+    <w:p>
+      <w:pPr>
+        <w:tabs>
+          <w:tab w:val="left" w:pos="1808"/>
+        </w:tabs>
+        <w:rPr>
+          <w:b/>
+          <w:i/>
+        </w:rPr>
+      </w:pPr>
+      <w:r>
+        <w:rPr>
+          <w:b/>
+          <w:i/>
+        </w:rPr>
+        <w:t>Smart Reference Proxy:</w:t>
+      </w:r>
+    </w:p>
+    <w:p>
+      <w:pPr>
+        <w:tabs>
+          <w:tab w:val="left" w:pos="1808"/>
+        </w:tabs>
+      </w:pPr>
+      <w:r>
+        <w:t>Provides additional actions whenever a subject is referenced, such as counting the number of references to an object.</w:t>
+      </w:r>
+    </w:p>
+    <w:p>
+      <w:pPr>
+        <w:tabs>
+          <w:tab w:val="left" w:pos="1808"/>
+        </w:tabs>
+        <w:rPr>
+          <w:b/>
+          <w:i/>
+        </w:rPr>
+      </w:pPr>
+      <w:r>
+        <w:rPr>
+          <w:b/>
+          <w:i/>
+        </w:rPr>
+        <w:t>Caching Proxy:</w:t>
+      </w:r>
+    </w:p>
+    <w:p>
+      <w:pPr>
+        <w:tabs>
+          <w:tab w:val="left" w:pos="1808"/>
+        </w:tabs>
+      </w:pPr>
+      <w:r>
+        <w:t>Provides temporary storage for results of operations that are expensive. It can also allow multiple clients to share the results to reduce computation or network latency.</w:t>
+      </w:r>
+    </w:p>
+    <w:p>
+      <w:pPr>
+        <w:tabs>
+          <w:tab w:val="left" w:pos="1808"/>
+        </w:tabs>
+      </w:pPr>
+      <w:r>
+        <w:rPr>
+          <w:b/>
+          <w:i/>
+        </w:rPr>
+        <w:t>Example</w:t>
+      </w:r>
+      <w:r>
+        <w:t>: Web server proxies, content management and publishing systems.</w:t>
+      </w:r>
+    </w:p>
+    <w:p>
+      <w:pPr>
+        <w:tabs>
+          <w:tab w:val="left" w:pos="1808"/>
+        </w:tabs>
+        <w:rPr>
+          <w:b/>
+          <w:i/>
+        </w:rPr>
+      </w:pPr>
+      <w:r>
+        <w:rPr>
+          <w:b/>
+          <w:i/>
+        </w:rPr>
+        <w:t>Synchronization Proxy:</w:t>
+      </w:r>
+    </w:p>
+    <w:p>
+      <w:pPr>
+        <w:tabs>
+          <w:tab w:val="left" w:pos="1808"/>
+        </w:tabs>
+      </w:pPr>
+      <w:r>
+        <w:t>Provides safe access to a subject from multiple threads.</w:t>
+      </w:r>
+    </w:p>
+    <w:p>
+      <w:pPr>
+        <w:tabs>
+          <w:tab w:val="left" w:pos="1808"/>
+        </w:tabs>
+      </w:pPr>
+      <w:r>
+        <w:rPr>
+          <w:b/>
+          <w:i/>
+        </w:rPr>
+        <w:t xml:space="preserve">Example: </w:t>
+      </w:r>
+      <w:r>
+        <w:t>Seen hanging around JavaSpaces, where it controls synchronized access to an underlying set of objects in a distributed environment.</w:t>
+      </w:r>
+    </w:p>
+    <w:p>
+      <w:pPr>
+        <w:tabs>
+          <w:tab w:val="left" w:pos="1808"/>
+        </w:tabs>
+        <w:rPr>
+          <w:b/>
+          <w:i/>
+        </w:rPr>
+      </w:pPr>
+      <w:r>
+        <w:rPr>
+          <w:b/>
+          <w:i/>
+        </w:rPr>
+        <w:t>Complexity Hiding Proxy:</w:t>
+      </w:r>
+    </w:p>
+    <w:p>
+      <w:pPr>
+        <w:tabs>
+          <w:tab w:val="left" w:pos="1808"/>
+        </w:tabs>
+      </w:pPr>
+      <w:r>
+        <w:t>Hides the complexity and controls access to a complex set of classes. This is sometimes called the Façade Proxy for obvious reasons. The Complexity Hiding Proxy differs from the Façade Pattern on that the proxy controls access, while the Façade Pattern just provides an alternative interface.</w:t>
+      </w:r>
+    </w:p>
+    <w:p>
+      <w:pPr>
+        <w:tabs>
+          <w:tab w:val="left" w:pos="1808"/>
+        </w:tabs>
+        <w:rPr>
+          <w:b/>
+          <w:i/>
+        </w:rPr>
+      </w:pPr>
+      <w:r>
+        <w:rPr>
+          <w:b/>
+          <w:i/>
+        </w:rPr>
+        <w:t>Copy-On-Write Proxy:</w:t>
+      </w:r>
+    </w:p>
+    <w:p>
+      <w:pPr>
+        <w:tabs>
+          <w:tab w:val="left" w:pos="1808"/>
+        </w:tabs>
+      </w:pPr>
+      <w:r>
+        <w:t xml:space="preserve">Controls the copying of an object by deferring the copying of an object until it is required by a client. This is </w:t>
+      </w:r>
+      <w:r>
+        <w:t>a variant of virt</w:t>
+      </w:r>
+      <w:r>
+        <w:t>ual proxy.</w:t>
+      </w:r>
+    </w:p>
+    <w:p>
+      <w:pPr>
+        <w:tabs>
+          <w:tab w:val="left" w:pos="1808"/>
+        </w:tabs>
+      </w:pPr>
+      <w:r>
+        <w:rPr>
+          <w:b/>
+          <w:i/>
+        </w:rPr>
+        <w:t>Example:</w:t>
+      </w:r>
+      <w:r>
+        <w:t xml:space="preserve"> Java’s </w:t>
+      </w:r>
+      <w:proofErr w:type="spellStart"/>
+      <w:r>
+        <w:t>CopyOnWriteArrayList</w:t>
+      </w:r>
+      <w:proofErr w:type="spellEnd"/>
+    </w:p>
+    <w:p>
+      <w:pPr>
+        <w:pStyle w:val="ListParagraph"/>
+        <w:numPr>
+          <w:ilvl w:val="0"/>
+          <w:numId w:val="8"/>
+        </w:numPr>
+        <w:tabs>
+          <w:tab w:val="left" w:pos="1808"/>
+        </w:tabs>
+      </w:pPr>
+      <w:r>
+        <w:t>The Proxy Pattern provides a representative for another object in order to control the client’s access to it. There are a number of ways it can manage that access.</w:t>
+      </w:r>
+    </w:p>
+    <w:p>
+      <w:pPr>
+        <w:pStyle w:val="ListParagraph"/>
+        <w:numPr>
+          <w:ilvl w:val="0"/>
+          <w:numId w:val="8"/>
+        </w:numPr>
+        <w:tabs>
+          <w:tab w:val="left" w:pos="1808"/>
+        </w:tabs>
+      </w:pPr>
+      <w:r>
+        <w:t>A Remote Proxy manages interaction between a client and a remote object.</w:t>
+      </w:r>
+    </w:p>
+    <w:p>
+      <w:pPr>
+        <w:pStyle w:val="ListParagraph"/>
+        <w:numPr>
+          <w:ilvl w:val="0"/>
+          <w:numId w:val="8"/>
+        </w:numPr>
+        <w:tabs>
+          <w:tab w:val="left" w:pos="1808"/>
+        </w:tabs>
+      </w:pPr>
+      <w:r>
+        <w:t>A Virtual Proxy controls access to an object that is expensive to instantiate.</w:t>
+      </w:r>
+    </w:p>
+    <w:p>
+      <w:pPr>
+        <w:pStyle w:val="ListParagraph"/>
+        <w:numPr>
+          <w:ilvl w:val="0"/>
+          <w:numId w:val="8"/>
+        </w:numPr>
+        <w:tabs>
+          <w:tab w:val="left" w:pos="1808"/>
+        </w:tabs>
+      </w:pPr>
+      <w:r>
+        <w:t>A Protection Proxy controls access to the methods of an object based on the caller.</w:t>
+      </w:r>
+    </w:p>
+    <w:p>
+      <w:pPr>
+        <w:pStyle w:val="ListParagraph"/>
+        <w:numPr>
+          <w:ilvl w:val="0"/>
+          <w:numId w:val="8"/>
+        </w:numPr>
+        <w:tabs>
+          <w:tab w:val="left" w:pos="1808"/>
+        </w:tabs>
+      </w:pPr>
+      <w:r>
+        <w:t>Many other variants of the Proxy Pattern exist including caching proxies, synchronization proxies, firewall proxies, copy-on-write proxies and so on.</w:t>
+      </w:r>
+    </w:p>
+    <w:p>
+      <w:pPr>
+        <w:pStyle w:val="ListParagraph"/>
+        <w:numPr>
+          <w:ilvl w:val="0"/>
+          <w:numId w:val="8"/>
+        </w:numPr>
+        <w:tabs>
+          <w:tab w:val="left" w:pos="1808"/>
+        </w:tabs>
+      </w:pPr>
+      <w:r>
+        <w:t>Proxy is structurally similar to Decorator, but the two differ in their purpose.</w:t>
+      </w:r>
+    </w:p>
+    <w:p>
+      <w:pPr>
+        <w:pStyle w:val="ListParagraph"/>
+        <w:numPr>
+          <w:ilvl w:val="0"/>
+          <w:numId w:val="8"/>
+        </w:numPr>
+        <w:tabs>
+          <w:tab w:val="left" w:pos="1808"/>
+        </w:tabs>
+      </w:pPr>
+      <w:r>
+        <w:t>The Decorator Pattern adds behavior to an object, while a Proxy controls access.</w:t>
+      </w:r>
+    </w:p>
+    <w:p>
+      <w:pPr>
+        <w:pStyle w:val="ListParagraph"/>
+        <w:numPr>
+          <w:ilvl w:val="0"/>
+          <w:numId w:val="8"/>
+        </w:numPr>
+        <w:tabs>
+          <w:tab w:val="left" w:pos="1808"/>
+        </w:tabs>
+      </w:pPr>
+      <w:r>
+        <w:t>Java’s built-in support for Proxy can build a dynamic proxy class on demand and dispatch all calls on it to a handler of your choosing.</w:t>
+      </w:r>
+    </w:p>
+    <w:p>
+      <w:pPr>
+        <w:pStyle w:val="ListParagraph"/>
+        <w:numPr>
+          <w:ilvl w:val="0"/>
+          <w:numId w:val="8"/>
+        </w:numPr>
+        <w:tabs>
+          <w:tab w:val="left" w:pos="1808"/>
+        </w:tabs>
+      </w:pPr>
+      <w:r>
+        <w:t>Like any wrapper, proxies will increase the number of classes and objects in your design.</w:t>
+      </w:r>
     </w:p>
     <w:sectPr>
       <w:pgSz w:w="12240" w:h="15840"/>
@@ -7862,6 +9530,119 @@
       <w:pPr>
         <w:ind w:left="6480" w:hanging="180"/>
       </w:pPr>
+    </w:lvl>
+  </w:abstractNum>
+  <w:abstractNum w:abstractNumId="7" w15:restartNumberingAfterBreak="0">
+    <w:nsid w:val="7A2D6AC0"/>
+    <w:multiLevelType w:val="hybridMultilevel"/>
+    <w:tmpl w:val="4E34B4CC"/>
+    <w:lvl w:ilvl="0" w:tplc="04090001">
+      <w:start w:val="1"/>
+      <w:numFmt w:val="bullet"/>
+      <w:lvlText w:val=""/>
+      <w:lvlJc w:val="left"/>
+      <w:pPr>
+        <w:ind w:left="720" w:hanging="360"/>
+      </w:pPr>
+      <w:rPr>
+        <w:rFonts w:ascii="Symbol" w:hAnsi="Symbol" w:hint="default"/>
+      </w:rPr>
+    </w:lvl>
+    <w:lvl w:ilvl="1" w:tplc="04090003" w:tentative="1">
+      <w:start w:val="1"/>
+      <w:numFmt w:val="bullet"/>
+      <w:lvlText w:val="o"/>
+      <w:lvlJc w:val="left"/>
+      <w:pPr>
+        <w:ind w:left="1440" w:hanging="360"/>
+      </w:pPr>
+      <w:rPr>
+        <w:rFonts w:ascii="Courier New" w:hAnsi="Courier New" w:cs="Courier New" w:hint="default"/>
+      </w:rPr>
+    </w:lvl>
+    <w:lvl w:ilvl="2" w:tplc="04090005" w:tentative="1">
+      <w:start w:val="1"/>
+      <w:numFmt w:val="bullet"/>
+      <w:lvlText w:val=""/>
+      <w:lvlJc w:val="left"/>
+      <w:pPr>
+        <w:ind w:left="2160" w:hanging="360"/>
+      </w:pPr>
+      <w:rPr>
+        <w:rFonts w:ascii="Wingdings" w:hAnsi="Wingdings" w:hint="default"/>
+      </w:rPr>
+    </w:lvl>
+    <w:lvl w:ilvl="3" w:tplc="04090001" w:tentative="1">
+      <w:start w:val="1"/>
+      <w:numFmt w:val="bullet"/>
+      <w:lvlText w:val=""/>
+      <w:lvlJc w:val="left"/>
+      <w:pPr>
+        <w:ind w:left="2880" w:hanging="360"/>
+      </w:pPr>
+      <w:rPr>
+        <w:rFonts w:ascii="Symbol" w:hAnsi="Symbol" w:hint="default"/>
+      </w:rPr>
+    </w:lvl>
+    <w:lvl w:ilvl="4" w:tplc="04090003" w:tentative="1">
+      <w:start w:val="1"/>
+      <w:numFmt w:val="bullet"/>
+      <w:lvlText w:val="o"/>
+      <w:lvlJc w:val="left"/>
+      <w:pPr>
+        <w:ind w:left="3600" w:hanging="360"/>
+      </w:pPr>
+      <w:rPr>
+        <w:rFonts w:ascii="Courier New" w:hAnsi="Courier New" w:cs="Courier New" w:hint="default"/>
+      </w:rPr>
+    </w:lvl>
+    <w:lvl w:ilvl="5" w:tplc="04090005" w:tentative="1">
+      <w:start w:val="1"/>
+      <w:numFmt w:val="bullet"/>
+      <w:lvlText w:val=""/>
+      <w:lvlJc w:val="left"/>
+      <w:pPr>
+        <w:ind w:left="4320" w:hanging="360"/>
+      </w:pPr>
+      <w:rPr>
+        <w:rFonts w:ascii="Wingdings" w:hAnsi="Wingdings" w:hint="default"/>
+      </w:rPr>
+    </w:lvl>
+    <w:lvl w:ilvl="6" w:tplc="04090001" w:tentative="1">
+      <w:start w:val="1"/>
+      <w:numFmt w:val="bullet"/>
+      <w:lvlText w:val=""/>
+      <w:lvlJc w:val="left"/>
+      <w:pPr>
+        <w:ind w:left="5040" w:hanging="360"/>
+      </w:pPr>
+      <w:rPr>
+        <w:rFonts w:ascii="Symbol" w:hAnsi="Symbol" w:hint="default"/>
+      </w:rPr>
+    </w:lvl>
+    <w:lvl w:ilvl="7" w:tplc="04090003" w:tentative="1">
+      <w:start w:val="1"/>
+      <w:numFmt w:val="bullet"/>
+      <w:lvlText w:val="o"/>
+      <w:lvlJc w:val="left"/>
+      <w:pPr>
+        <w:ind w:left="5760" w:hanging="360"/>
+      </w:pPr>
+      <w:rPr>
+        <w:rFonts w:ascii="Courier New" w:hAnsi="Courier New" w:cs="Courier New" w:hint="default"/>
+      </w:rPr>
+    </w:lvl>
+    <w:lvl w:ilvl="8" w:tplc="04090005" w:tentative="1">
+      <w:start w:val="1"/>
+      <w:numFmt w:val="bullet"/>
+      <w:lvlText w:val=""/>
+      <w:lvlJc w:val="left"/>
+      <w:pPr>
+        <w:ind w:left="6480" w:hanging="360"/>
+      </w:pPr>
+      <w:rPr>
+        <w:rFonts w:ascii="Wingdings" w:hAnsi="Wingdings" w:hint="default"/>
+      </w:rPr>
     </w:lvl>
   </w:abstractNum>
   <w:num w:numId="1">
@@ -7884,6 +9665,9 @@
   </w:num>
   <w:num w:numId="7">
     <w:abstractNumId w:val="2"/>
+  </w:num>
+  <w:num w:numId="8">
+    <w:abstractNumId w:val="7"/>
   </w:num>
 </w:numbering>
 </file>

</xml_diff>